<commit_message>
Corrected error in lenght of username
#16
</commit_message>
<xml_diff>
--- a/USER INTERFACE TEST CASES.docx
+++ b/USER INTERFACE TEST CASES.docx
@@ -221,6 +221,7 @@
           <w:lang w:val="en-CA"/>
         </w:rPr>
       </w:pPr>
+      <w:bookmarkStart w:id="0" w:name="_Hlk509568866"/>
       <w:r>
         <w:rPr>
           <w:rFonts w:ascii="Times New Roman" w:hAnsi="Times New Roman" w:cs="Times New Roman"/>
@@ -230,6 +231,7 @@
         <w:t>Question functionalities</w:t>
       </w:r>
     </w:p>
+    <w:bookmarkEnd w:id="0"/>
     <w:p>
       <w:pPr>
         <w:pStyle w:val="Paragraphedeliste"/>
@@ -519,27 +521,148 @@
         </w:rPr>
         <w:t xml:space="preserve">To successfully create an account, the user needs to </w:t>
       </w:r>
-      <w:bookmarkStart w:id="0" w:name="_GoBack"/>
-      <w:bookmarkEnd w:id="0"/>
-      <w:r>
-        <w:rPr>
-          <w:rFonts w:ascii="Times New Roman" w:hAnsi="Times New Roman" w:cs="Times New Roman"/>
-          <w:sz w:val="28"/>
-          <w:lang w:val="en-CA"/>
-        </w:rPr>
-        <w:t xml:space="preserve"> to enter a username of at least 4 letters.</w:t>
-      </w:r>
-    </w:p>
-    <w:p>
-      <w:pPr>
-        <w:pStyle w:val="Paragraphedeliste"/>
-        <w:ind w:left="360"/>
-        <w:rPr>
-          <w:rFonts w:ascii="Times New Roman" w:hAnsi="Times New Roman" w:cs="Times New Roman"/>
-          <w:sz w:val="28"/>
-          <w:lang w:val="en-CA"/>
-        </w:rPr>
-      </w:pPr>
+      <w:r>
+        <w:rPr>
+          <w:rFonts w:ascii="Times New Roman" w:hAnsi="Times New Roman" w:cs="Times New Roman"/>
+          <w:sz w:val="28"/>
+          <w:lang w:val="en-CA"/>
+        </w:rPr>
+        <w:t>follow these requirements:</w:t>
+      </w:r>
+    </w:p>
+    <w:p>
+      <w:pPr>
+        <w:pStyle w:val="Paragraphedeliste"/>
+        <w:numPr>
+          <w:ilvl w:val="0"/>
+          <w:numId w:val="4"/>
+        </w:numPr>
+        <w:rPr>
+          <w:rFonts w:ascii="Times New Roman" w:hAnsi="Times New Roman" w:cs="Times New Roman"/>
+          <w:sz w:val="28"/>
+          <w:lang w:val="en-CA"/>
+        </w:rPr>
+      </w:pPr>
+      <w:r>
+        <w:rPr>
+          <w:rFonts w:ascii="Times New Roman" w:hAnsi="Times New Roman" w:cs="Times New Roman"/>
+          <w:sz w:val="28"/>
+          <w:lang w:val="en-CA"/>
+        </w:rPr>
+        <w:t>E</w:t>
+      </w:r>
+      <w:r>
+        <w:rPr>
+          <w:rFonts w:ascii="Times New Roman" w:hAnsi="Times New Roman" w:cs="Times New Roman"/>
+          <w:sz w:val="28"/>
+          <w:lang w:val="en-CA"/>
+        </w:rPr>
+        <w:t xml:space="preserve">nter a username of at least 4 </w:t>
+      </w:r>
+      <w:r>
+        <w:rPr>
+          <w:rFonts w:ascii="Times New Roman" w:hAnsi="Times New Roman" w:cs="Times New Roman"/>
+          <w:sz w:val="28"/>
+          <w:lang w:val="en-CA"/>
+        </w:rPr>
+        <w:t>characters</w:t>
+      </w:r>
+      <w:r>
+        <w:rPr>
+          <w:rFonts w:ascii="Times New Roman" w:hAnsi="Times New Roman" w:cs="Times New Roman"/>
+          <w:sz w:val="28"/>
+          <w:lang w:val="en-CA"/>
+        </w:rPr>
+        <w:t>.</w:t>
+      </w:r>
+    </w:p>
+    <w:p>
+      <w:pPr>
+        <w:pStyle w:val="Paragraphedeliste"/>
+        <w:numPr>
+          <w:ilvl w:val="0"/>
+          <w:numId w:val="4"/>
+        </w:numPr>
+        <w:rPr>
+          <w:rFonts w:ascii="Times New Roman" w:hAnsi="Times New Roman" w:cs="Times New Roman"/>
+          <w:sz w:val="28"/>
+          <w:lang w:val="en-CA"/>
+        </w:rPr>
+      </w:pPr>
+      <w:r>
+        <w:rPr>
+          <w:rFonts w:ascii="Times New Roman" w:hAnsi="Times New Roman" w:cs="Times New Roman"/>
+          <w:sz w:val="28"/>
+          <w:lang w:val="en-CA"/>
+        </w:rPr>
+        <w:t>Enter a password between 8 and 20 characters.</w:t>
+      </w:r>
+    </w:p>
+    <w:p>
+      <w:pPr>
+        <w:pStyle w:val="Paragraphedeliste"/>
+        <w:numPr>
+          <w:ilvl w:val="0"/>
+          <w:numId w:val="4"/>
+        </w:numPr>
+        <w:rPr>
+          <w:rFonts w:ascii="Times New Roman" w:hAnsi="Times New Roman" w:cs="Times New Roman"/>
+          <w:sz w:val="28"/>
+          <w:lang w:val="en-CA"/>
+        </w:rPr>
+      </w:pPr>
+      <w:r>
+        <w:rPr>
+          <w:rFonts w:ascii="Times New Roman" w:hAnsi="Times New Roman" w:cs="Times New Roman"/>
+          <w:sz w:val="28"/>
+          <w:lang w:val="en-CA"/>
+        </w:rPr>
+        <w:t>Choose both security questions and give answers to both.</w:t>
+      </w:r>
+    </w:p>
+    <w:p>
+      <w:pPr>
+        <w:pStyle w:val="Paragraphedeliste"/>
+        <w:numPr>
+          <w:ilvl w:val="0"/>
+          <w:numId w:val="4"/>
+        </w:numPr>
+        <w:rPr>
+          <w:rFonts w:ascii="Times New Roman" w:hAnsi="Times New Roman" w:cs="Times New Roman"/>
+          <w:sz w:val="28"/>
+          <w:lang w:val="en-CA"/>
+        </w:rPr>
+      </w:pPr>
+      <w:r>
+        <w:rPr>
+          <w:rFonts w:ascii="Times New Roman" w:hAnsi="Times New Roman" w:cs="Times New Roman"/>
+          <w:sz w:val="28"/>
+          <w:lang w:val="en-CA"/>
+        </w:rPr>
+        <w:t>Select a profession</w:t>
+      </w:r>
+    </w:p>
+    <w:p>
+      <w:pPr>
+        <w:pStyle w:val="Paragraphedeliste"/>
+        <w:numPr>
+          <w:ilvl w:val="0"/>
+          <w:numId w:val="4"/>
+        </w:numPr>
+        <w:rPr>
+          <w:rFonts w:ascii="Times New Roman" w:hAnsi="Times New Roman" w:cs="Times New Roman"/>
+          <w:sz w:val="28"/>
+          <w:lang w:val="en-CA"/>
+        </w:rPr>
+      </w:pPr>
+      <w:r>
+        <w:rPr>
+          <w:rFonts w:ascii="Times New Roman" w:hAnsi="Times New Roman" w:cs="Times New Roman"/>
+          <w:sz w:val="28"/>
+          <w:lang w:val="en-CA"/>
+        </w:rPr>
+        <w:t>Select a gender</w:t>
+      </w:r>
     </w:p>
     <w:p>
       <w:pPr>
@@ -548,20 +671,1640 @@
           <w:ilvl w:val="1"/>
           <w:numId w:val="2"/>
         </w:numPr>
-        <w:rPr>
-          <w:rFonts w:ascii="Times New Roman" w:hAnsi="Times New Roman" w:cs="Times New Roman"/>
-          <w:sz w:val="28"/>
-          <w:lang w:val="en-CA"/>
-        </w:rPr>
-      </w:pPr>
-      <w:r>
-        <w:rPr>
-          <w:rFonts w:ascii="Times New Roman" w:hAnsi="Times New Roman" w:cs="Times New Roman"/>
-          <w:sz w:val="28"/>
-          <w:lang w:val="en-CA"/>
-        </w:rPr>
+        <w:spacing w:line="360" w:lineRule="auto"/>
+        <w:rPr>
+          <w:rFonts w:ascii="Times New Roman" w:hAnsi="Times New Roman" w:cs="Times New Roman"/>
+          <w:sz w:val="28"/>
+          <w:lang w:val="en-CA"/>
+        </w:rPr>
+      </w:pPr>
+      <w:r>
+        <w:rPr>
+          <w:rFonts w:ascii="Times New Roman" w:hAnsi="Times New Roman" w:cs="Times New Roman"/>
+          <w:sz w:val="28"/>
+          <w:lang w:val="en-CA"/>
+        </w:rPr>
+        <w:lastRenderedPageBreak/>
         <w:t xml:space="preserve"> Creating a new account with</w:t>
       </w:r>
+      <w:r>
+        <w:rPr>
+          <w:rFonts w:ascii="Times New Roman" w:hAnsi="Times New Roman" w:cs="Times New Roman"/>
+          <w:sz w:val="28"/>
+          <w:lang w:val="en-CA"/>
+        </w:rPr>
+        <w:t xml:space="preserve"> wrong username</w:t>
+      </w:r>
+      <w:r>
+        <w:rPr>
+          <w:rFonts w:ascii="Times New Roman" w:hAnsi="Times New Roman" w:cs="Times New Roman"/>
+          <w:sz w:val="28"/>
+          <w:lang w:val="en-CA"/>
+        </w:rPr>
+        <w:tab/>
+      </w:r>
+      <w:r>
+        <w:rPr>
+          <w:rFonts w:ascii="Times New Roman" w:hAnsi="Times New Roman" w:cs="Times New Roman"/>
+          <w:sz w:val="28"/>
+          <w:lang w:val="en-CA"/>
+        </w:rPr>
+        <w:t xml:space="preserve"> </w:t>
+      </w:r>
+      <w:r>
+        <w:rPr>
+          <w:rFonts w:ascii="Times New Roman" w:hAnsi="Times New Roman" w:cs="Times New Roman"/>
+          <w:sz w:val="28"/>
+          <w:lang w:val="en-CA"/>
+        </w:rPr>
+        <w:tab/>
+        <w:t xml:space="preserve"> </w:t>
+      </w:r>
+      <w:r>
+        <w:rPr>
+          <w:noProof/>
+        </w:rPr>
+        <w:drawing>
+          <wp:inline distT="0" distB="0" distL="0" distR="0">
+            <wp:extent cx="241014" cy="199965"/>
+            <wp:effectExtent l="0" t="0" r="6985" b="0"/>
+            <wp:docPr id="3" name="Image 3" descr="Image result for check"/>
+            <wp:cNvGraphicFramePr>
+              <a:graphicFrameLocks xmlns:a="http://schemas.openxmlformats.org/drawingml/2006/main" noChangeAspect="1"/>
+            </wp:cNvGraphicFramePr>
+            <a:graphic xmlns:a="http://schemas.openxmlformats.org/drawingml/2006/main">
+              <a:graphicData uri="http://schemas.openxmlformats.org/drawingml/2006/picture">
+                <pic:pic xmlns:pic="http://schemas.openxmlformats.org/drawingml/2006/picture">
+                  <pic:nvPicPr>
+                    <pic:cNvPr id="0" name="Picture 2" descr="Image result for check"/>
+                    <pic:cNvPicPr>
+                      <a:picLocks noChangeAspect="1" noChangeArrowheads="1"/>
+                    </pic:cNvPicPr>
+                  </pic:nvPicPr>
+                  <pic:blipFill>
+                    <a:blip r:embed="rId6" cstate="print">
+                      <a:extLst>
+                        <a:ext uri="{28A0092B-C50C-407E-A947-70E740481C1C}">
+                          <a14:useLocalDpi xmlns:a14="http://schemas.microsoft.com/office/drawing/2010/main" val="0"/>
+                        </a:ext>
+                      </a:extLst>
+                    </a:blip>
+                    <a:srcRect/>
+                    <a:stretch>
+                      <a:fillRect/>
+                    </a:stretch>
+                  </pic:blipFill>
+                  <pic:spPr bwMode="auto">
+                    <a:xfrm>
+                      <a:off x="0" y="0"/>
+                      <a:ext cx="269943" cy="223967"/>
+                    </a:xfrm>
+                    <a:prstGeom prst="rect">
+                      <a:avLst/>
+                    </a:prstGeom>
+                    <a:noFill/>
+                    <a:ln>
+                      <a:noFill/>
+                    </a:ln>
+                  </pic:spPr>
+                </pic:pic>
+              </a:graphicData>
+            </a:graphic>
+          </wp:inline>
+        </w:drawing>
+      </w:r>
+    </w:p>
+    <w:p>
+      <w:pPr>
+        <w:pStyle w:val="Paragraphedeliste"/>
+        <w:spacing w:line="360" w:lineRule="auto"/>
+        <w:ind w:left="792"/>
+        <w:rPr>
+          <w:rFonts w:ascii="Times New Roman" w:hAnsi="Times New Roman" w:cs="Times New Roman"/>
+          <w:sz w:val="28"/>
+          <w:lang w:val="en-CA"/>
+        </w:rPr>
+      </w:pPr>
+      <w:r>
+        <w:rPr>
+          <w:noProof/>
+        </w:rPr>
+        <w:drawing>
+          <wp:inline distT="0" distB="0" distL="0" distR="0" wp14:anchorId="168799B6" wp14:editId="6B20A49F">
+            <wp:extent cx="4953000" cy="304800"/>
+            <wp:effectExtent l="19050" t="19050" r="19050" b="19050"/>
+            <wp:docPr id="2" name="Image 2"/>
+            <wp:cNvGraphicFramePr>
+              <a:graphicFrameLocks xmlns:a="http://schemas.openxmlformats.org/drawingml/2006/main" noChangeAspect="1"/>
+            </wp:cNvGraphicFramePr>
+            <a:graphic xmlns:a="http://schemas.openxmlformats.org/drawingml/2006/main">
+              <a:graphicData uri="http://schemas.openxmlformats.org/drawingml/2006/picture">
+                <pic:pic xmlns:pic="http://schemas.openxmlformats.org/drawingml/2006/picture">
+                  <pic:nvPicPr>
+                    <pic:cNvPr id="1" name=""/>
+                    <pic:cNvPicPr/>
+                  </pic:nvPicPr>
+                  <pic:blipFill>
+                    <a:blip r:embed="rId7"/>
+                    <a:stretch>
+                      <a:fillRect/>
+                    </a:stretch>
+                  </pic:blipFill>
+                  <pic:spPr>
+                    <a:xfrm>
+                      <a:off x="0" y="0"/>
+                      <a:ext cx="4953000" cy="304800"/>
+                    </a:xfrm>
+                    <a:prstGeom prst="rect">
+                      <a:avLst/>
+                    </a:prstGeom>
+                    <a:ln>
+                      <a:solidFill>
+                        <a:schemeClr val="tx1"/>
+                      </a:solidFill>
+                    </a:ln>
+                  </pic:spPr>
+                </pic:pic>
+              </a:graphicData>
+            </a:graphic>
+          </wp:inline>
+        </w:drawing>
+      </w:r>
+    </w:p>
+    <w:p>
+      <w:pPr>
+        <w:pStyle w:val="Paragraphedeliste"/>
+        <w:numPr>
+          <w:ilvl w:val="1"/>
+          <w:numId w:val="2"/>
+        </w:numPr>
+        <w:spacing w:line="360" w:lineRule="auto"/>
+        <w:rPr>
+          <w:rFonts w:ascii="Times New Roman" w:hAnsi="Times New Roman" w:cs="Times New Roman"/>
+          <w:sz w:val="28"/>
+          <w:lang w:val="en-CA"/>
+        </w:rPr>
+      </w:pPr>
+      <w:r>
+        <w:rPr>
+          <w:rFonts w:ascii="Times New Roman" w:hAnsi="Times New Roman" w:cs="Times New Roman"/>
+          <w:sz w:val="28"/>
+          <w:lang w:val="en-CA"/>
+        </w:rPr>
+        <w:t xml:space="preserve"> </w:t>
+      </w:r>
+      <w:r>
+        <w:rPr>
+          <w:rFonts w:ascii="Times New Roman" w:hAnsi="Times New Roman" w:cs="Times New Roman"/>
+          <w:sz w:val="28"/>
+          <w:lang w:val="en-CA"/>
+        </w:rPr>
+        <w:t xml:space="preserve">Creating a new account with wrong </w:t>
+      </w:r>
+      <w:r>
+        <w:rPr>
+          <w:rFonts w:ascii="Times New Roman" w:hAnsi="Times New Roman" w:cs="Times New Roman"/>
+          <w:sz w:val="28"/>
+          <w:lang w:val="en-CA"/>
+        </w:rPr>
+        <w:t>password</w:t>
+      </w:r>
+      <w:r>
+        <w:rPr>
+          <w:rFonts w:ascii="Times New Roman" w:hAnsi="Times New Roman" w:cs="Times New Roman"/>
+          <w:sz w:val="28"/>
+          <w:lang w:val="en-CA"/>
+        </w:rPr>
+        <w:tab/>
+      </w:r>
+      <w:r>
+        <w:rPr>
+          <w:rFonts w:ascii="Times New Roman" w:hAnsi="Times New Roman" w:cs="Times New Roman"/>
+          <w:sz w:val="28"/>
+          <w:lang w:val="en-CA"/>
+        </w:rPr>
+        <w:tab/>
+      </w:r>
+      <w:r>
+        <w:rPr>
+          <w:rFonts w:ascii="Times New Roman" w:hAnsi="Times New Roman" w:cs="Times New Roman"/>
+          <w:sz w:val="28"/>
+          <w:lang w:val="en-CA"/>
+        </w:rPr>
+        <w:t xml:space="preserve"> </w:t>
+      </w:r>
+      <w:r>
+        <w:rPr>
+          <w:noProof/>
+        </w:rPr>
+        <w:drawing>
+          <wp:inline distT="0" distB="0" distL="0" distR="0" wp14:anchorId="4E22E02F" wp14:editId="2AFF376E">
+            <wp:extent cx="241014" cy="199965"/>
+            <wp:effectExtent l="0" t="0" r="6985" b="0"/>
+            <wp:docPr id="4" name="Image 4" descr="Image result for check"/>
+            <wp:cNvGraphicFramePr>
+              <a:graphicFrameLocks xmlns:a="http://schemas.openxmlformats.org/drawingml/2006/main" noChangeAspect="1"/>
+            </wp:cNvGraphicFramePr>
+            <a:graphic xmlns:a="http://schemas.openxmlformats.org/drawingml/2006/main">
+              <a:graphicData uri="http://schemas.openxmlformats.org/drawingml/2006/picture">
+                <pic:pic xmlns:pic="http://schemas.openxmlformats.org/drawingml/2006/picture">
+                  <pic:nvPicPr>
+                    <pic:cNvPr id="0" name="Picture 2" descr="Image result for check"/>
+                    <pic:cNvPicPr>
+                      <a:picLocks noChangeAspect="1" noChangeArrowheads="1"/>
+                    </pic:cNvPicPr>
+                  </pic:nvPicPr>
+                  <pic:blipFill>
+                    <a:blip r:embed="rId6" cstate="print">
+                      <a:extLst>
+                        <a:ext uri="{28A0092B-C50C-407E-A947-70E740481C1C}">
+                          <a14:useLocalDpi xmlns:a14="http://schemas.microsoft.com/office/drawing/2010/main" val="0"/>
+                        </a:ext>
+                      </a:extLst>
+                    </a:blip>
+                    <a:srcRect/>
+                    <a:stretch>
+                      <a:fillRect/>
+                    </a:stretch>
+                  </pic:blipFill>
+                  <pic:spPr bwMode="auto">
+                    <a:xfrm>
+                      <a:off x="0" y="0"/>
+                      <a:ext cx="269943" cy="223967"/>
+                    </a:xfrm>
+                    <a:prstGeom prst="rect">
+                      <a:avLst/>
+                    </a:prstGeom>
+                    <a:noFill/>
+                    <a:ln>
+                      <a:noFill/>
+                    </a:ln>
+                  </pic:spPr>
+                </pic:pic>
+              </a:graphicData>
+            </a:graphic>
+          </wp:inline>
+        </w:drawing>
+      </w:r>
+    </w:p>
+    <w:p>
+      <w:pPr>
+        <w:pStyle w:val="Paragraphedeliste"/>
+        <w:spacing w:line="360" w:lineRule="auto"/>
+        <w:ind w:left="792"/>
+        <w:rPr>
+          <w:rFonts w:ascii="Times New Roman" w:hAnsi="Times New Roman" w:cs="Times New Roman"/>
+          <w:sz w:val="28"/>
+          <w:lang w:val="en-CA"/>
+        </w:rPr>
+      </w:pPr>
+      <w:r>
+        <w:rPr>
+          <w:noProof/>
+        </w:rPr>
+        <w:drawing>
+          <wp:inline distT="0" distB="0" distL="0" distR="0" wp14:anchorId="1466B6FA" wp14:editId="14EEB67D">
+            <wp:extent cx="4838700" cy="304800"/>
+            <wp:effectExtent l="19050" t="19050" r="19050" b="19050"/>
+            <wp:docPr id="10" name="Image 10"/>
+            <wp:cNvGraphicFramePr>
+              <a:graphicFrameLocks xmlns:a="http://schemas.openxmlformats.org/drawingml/2006/main" noChangeAspect="1"/>
+            </wp:cNvGraphicFramePr>
+            <a:graphic xmlns:a="http://schemas.openxmlformats.org/drawingml/2006/main">
+              <a:graphicData uri="http://schemas.openxmlformats.org/drawingml/2006/picture">
+                <pic:pic xmlns:pic="http://schemas.openxmlformats.org/drawingml/2006/picture">
+                  <pic:nvPicPr>
+                    <pic:cNvPr id="1" name=""/>
+                    <pic:cNvPicPr/>
+                  </pic:nvPicPr>
+                  <pic:blipFill>
+                    <a:blip r:embed="rId8"/>
+                    <a:stretch>
+                      <a:fillRect/>
+                    </a:stretch>
+                  </pic:blipFill>
+                  <pic:spPr>
+                    <a:xfrm>
+                      <a:off x="0" y="0"/>
+                      <a:ext cx="4838700" cy="304800"/>
+                    </a:xfrm>
+                    <a:prstGeom prst="rect">
+                      <a:avLst/>
+                    </a:prstGeom>
+                    <a:ln>
+                      <a:solidFill>
+                        <a:schemeClr val="tx1"/>
+                      </a:solidFill>
+                    </a:ln>
+                  </pic:spPr>
+                </pic:pic>
+              </a:graphicData>
+            </a:graphic>
+          </wp:inline>
+        </w:drawing>
+      </w:r>
+    </w:p>
+    <w:p>
+      <w:pPr>
+        <w:pStyle w:val="Paragraphedeliste"/>
+        <w:numPr>
+          <w:ilvl w:val="1"/>
+          <w:numId w:val="2"/>
+        </w:numPr>
+        <w:spacing w:line="360" w:lineRule="auto"/>
+        <w:rPr>
+          <w:rFonts w:ascii="Times New Roman" w:hAnsi="Times New Roman" w:cs="Times New Roman"/>
+          <w:sz w:val="28"/>
+          <w:lang w:val="en-CA"/>
+        </w:rPr>
+      </w:pPr>
+      <w:r>
+        <w:rPr>
+          <w:rFonts w:ascii="Times New Roman" w:hAnsi="Times New Roman" w:cs="Times New Roman"/>
+          <w:sz w:val="28"/>
+          <w:lang w:val="en-CA"/>
+        </w:rPr>
+        <w:t xml:space="preserve"> </w:t>
+      </w:r>
+      <w:r>
+        <w:rPr>
+          <w:rFonts w:ascii="Times New Roman" w:hAnsi="Times New Roman" w:cs="Times New Roman"/>
+          <w:sz w:val="28"/>
+          <w:lang w:val="en-CA"/>
+        </w:rPr>
+        <w:t>Creating a new account with</w:t>
+      </w:r>
+      <w:r>
+        <w:rPr>
+          <w:rFonts w:ascii="Times New Roman" w:hAnsi="Times New Roman" w:cs="Times New Roman"/>
+          <w:sz w:val="28"/>
+          <w:lang w:val="en-CA"/>
+        </w:rPr>
+        <w:t>out selecting question</w:t>
+      </w:r>
+      <w:r>
+        <w:rPr>
+          <w:rFonts w:ascii="Times New Roman" w:hAnsi="Times New Roman" w:cs="Times New Roman"/>
+          <w:sz w:val="28"/>
+          <w:lang w:val="en-CA"/>
+        </w:rPr>
+        <w:tab/>
+        <w:t xml:space="preserve"> </w:t>
+      </w:r>
+      <w:r>
+        <w:rPr>
+          <w:noProof/>
+        </w:rPr>
+        <w:drawing>
+          <wp:inline distT="0" distB="0" distL="0" distR="0" wp14:anchorId="4E22E02F" wp14:editId="2AFF376E">
+            <wp:extent cx="241014" cy="199965"/>
+            <wp:effectExtent l="0" t="0" r="6985" b="0"/>
+            <wp:docPr id="5" name="Image 5" descr="Image result for check"/>
+            <wp:cNvGraphicFramePr>
+              <a:graphicFrameLocks xmlns:a="http://schemas.openxmlformats.org/drawingml/2006/main" noChangeAspect="1"/>
+            </wp:cNvGraphicFramePr>
+            <a:graphic xmlns:a="http://schemas.openxmlformats.org/drawingml/2006/main">
+              <a:graphicData uri="http://schemas.openxmlformats.org/drawingml/2006/picture">
+                <pic:pic xmlns:pic="http://schemas.openxmlformats.org/drawingml/2006/picture">
+                  <pic:nvPicPr>
+                    <pic:cNvPr id="0" name="Picture 2" descr="Image result for check"/>
+                    <pic:cNvPicPr>
+                      <a:picLocks noChangeAspect="1" noChangeArrowheads="1"/>
+                    </pic:cNvPicPr>
+                  </pic:nvPicPr>
+                  <pic:blipFill>
+                    <a:blip r:embed="rId6" cstate="print">
+                      <a:extLst>
+                        <a:ext uri="{28A0092B-C50C-407E-A947-70E740481C1C}">
+                          <a14:useLocalDpi xmlns:a14="http://schemas.microsoft.com/office/drawing/2010/main" val="0"/>
+                        </a:ext>
+                      </a:extLst>
+                    </a:blip>
+                    <a:srcRect/>
+                    <a:stretch>
+                      <a:fillRect/>
+                    </a:stretch>
+                  </pic:blipFill>
+                  <pic:spPr bwMode="auto">
+                    <a:xfrm>
+                      <a:off x="0" y="0"/>
+                      <a:ext cx="269943" cy="223967"/>
+                    </a:xfrm>
+                    <a:prstGeom prst="rect">
+                      <a:avLst/>
+                    </a:prstGeom>
+                    <a:noFill/>
+                    <a:ln>
+                      <a:noFill/>
+                    </a:ln>
+                  </pic:spPr>
+                </pic:pic>
+              </a:graphicData>
+            </a:graphic>
+          </wp:inline>
+        </w:drawing>
+      </w:r>
+    </w:p>
+    <w:p>
+      <w:pPr>
+        <w:pStyle w:val="Paragraphedeliste"/>
+        <w:spacing w:line="360" w:lineRule="auto"/>
+        <w:ind w:left="792"/>
+        <w:rPr>
+          <w:rFonts w:ascii="Times New Roman" w:hAnsi="Times New Roman" w:cs="Times New Roman"/>
+          <w:sz w:val="28"/>
+          <w:lang w:val="en-CA"/>
+        </w:rPr>
+      </w:pPr>
+      <w:r>
+        <w:rPr>
+          <w:noProof/>
+        </w:rPr>
+        <w:drawing>
+          <wp:inline distT="0" distB="0" distL="0" distR="0" wp14:anchorId="27746069" wp14:editId="1EBB2232">
+            <wp:extent cx="4533900" cy="638175"/>
+            <wp:effectExtent l="19050" t="19050" r="19050" b="28575"/>
+            <wp:docPr id="11" name="Image 11"/>
+            <wp:cNvGraphicFramePr>
+              <a:graphicFrameLocks xmlns:a="http://schemas.openxmlformats.org/drawingml/2006/main" noChangeAspect="1"/>
+            </wp:cNvGraphicFramePr>
+            <a:graphic xmlns:a="http://schemas.openxmlformats.org/drawingml/2006/main">
+              <a:graphicData uri="http://schemas.openxmlformats.org/drawingml/2006/picture">
+                <pic:pic xmlns:pic="http://schemas.openxmlformats.org/drawingml/2006/picture">
+                  <pic:nvPicPr>
+                    <pic:cNvPr id="1" name=""/>
+                    <pic:cNvPicPr/>
+                  </pic:nvPicPr>
+                  <pic:blipFill>
+                    <a:blip r:embed="rId9"/>
+                    <a:stretch>
+                      <a:fillRect/>
+                    </a:stretch>
+                  </pic:blipFill>
+                  <pic:spPr>
+                    <a:xfrm>
+                      <a:off x="0" y="0"/>
+                      <a:ext cx="4533900" cy="638175"/>
+                    </a:xfrm>
+                    <a:prstGeom prst="rect">
+                      <a:avLst/>
+                    </a:prstGeom>
+                    <a:ln>
+                      <a:solidFill>
+                        <a:schemeClr val="tx1"/>
+                      </a:solidFill>
+                    </a:ln>
+                  </pic:spPr>
+                </pic:pic>
+              </a:graphicData>
+            </a:graphic>
+          </wp:inline>
+        </w:drawing>
+      </w:r>
+    </w:p>
+    <w:p>
+      <w:pPr>
+        <w:pStyle w:val="Paragraphedeliste"/>
+        <w:numPr>
+          <w:ilvl w:val="1"/>
+          <w:numId w:val="2"/>
+        </w:numPr>
+        <w:spacing w:line="360" w:lineRule="auto"/>
+        <w:rPr>
+          <w:rFonts w:ascii="Times New Roman" w:hAnsi="Times New Roman" w:cs="Times New Roman"/>
+          <w:sz w:val="28"/>
+          <w:lang w:val="en-CA"/>
+        </w:rPr>
+      </w:pPr>
+      <w:r>
+        <w:rPr>
+          <w:rFonts w:ascii="Times New Roman" w:hAnsi="Times New Roman" w:cs="Times New Roman"/>
+          <w:sz w:val="28"/>
+          <w:lang w:val="en-CA"/>
+        </w:rPr>
+        <w:t xml:space="preserve"> </w:t>
+      </w:r>
+      <w:r>
+        <w:rPr>
+          <w:rFonts w:ascii="Times New Roman" w:hAnsi="Times New Roman" w:cs="Times New Roman"/>
+          <w:sz w:val="28"/>
+          <w:lang w:val="en-CA"/>
+        </w:rPr>
+        <w:t>Creating a new account with</w:t>
+      </w:r>
+      <w:r>
+        <w:rPr>
+          <w:rFonts w:ascii="Times New Roman" w:hAnsi="Times New Roman" w:cs="Times New Roman"/>
+          <w:sz w:val="28"/>
+          <w:lang w:val="en-CA"/>
+        </w:rPr>
+        <w:t>out answering question</w:t>
+      </w:r>
+      <w:r>
+        <w:rPr>
+          <w:rFonts w:ascii="Times New Roman" w:hAnsi="Times New Roman" w:cs="Times New Roman"/>
+          <w:sz w:val="28"/>
+          <w:lang w:val="en-CA"/>
+        </w:rPr>
+        <w:tab/>
+      </w:r>
+      <w:r>
+        <w:rPr>
+          <w:rFonts w:ascii="Times New Roman" w:hAnsi="Times New Roman" w:cs="Times New Roman"/>
+          <w:sz w:val="28"/>
+          <w:lang w:val="en-CA"/>
+        </w:rPr>
+        <w:t xml:space="preserve"> </w:t>
+      </w:r>
+      <w:r>
+        <w:rPr>
+          <w:noProof/>
+        </w:rPr>
+        <w:drawing>
+          <wp:inline distT="0" distB="0" distL="0" distR="0" wp14:anchorId="4E22E02F" wp14:editId="2AFF376E">
+            <wp:extent cx="241014" cy="199965"/>
+            <wp:effectExtent l="0" t="0" r="6985" b="0"/>
+            <wp:docPr id="6" name="Image 6" descr="Image result for check"/>
+            <wp:cNvGraphicFramePr>
+              <a:graphicFrameLocks xmlns:a="http://schemas.openxmlformats.org/drawingml/2006/main" noChangeAspect="1"/>
+            </wp:cNvGraphicFramePr>
+            <a:graphic xmlns:a="http://schemas.openxmlformats.org/drawingml/2006/main">
+              <a:graphicData uri="http://schemas.openxmlformats.org/drawingml/2006/picture">
+                <pic:pic xmlns:pic="http://schemas.openxmlformats.org/drawingml/2006/picture">
+                  <pic:nvPicPr>
+                    <pic:cNvPr id="0" name="Picture 2" descr="Image result for check"/>
+                    <pic:cNvPicPr>
+                      <a:picLocks noChangeAspect="1" noChangeArrowheads="1"/>
+                    </pic:cNvPicPr>
+                  </pic:nvPicPr>
+                  <pic:blipFill>
+                    <a:blip r:embed="rId6" cstate="print">
+                      <a:extLst>
+                        <a:ext uri="{28A0092B-C50C-407E-A947-70E740481C1C}">
+                          <a14:useLocalDpi xmlns:a14="http://schemas.microsoft.com/office/drawing/2010/main" val="0"/>
+                        </a:ext>
+                      </a:extLst>
+                    </a:blip>
+                    <a:srcRect/>
+                    <a:stretch>
+                      <a:fillRect/>
+                    </a:stretch>
+                  </pic:blipFill>
+                  <pic:spPr bwMode="auto">
+                    <a:xfrm>
+                      <a:off x="0" y="0"/>
+                      <a:ext cx="269943" cy="223967"/>
+                    </a:xfrm>
+                    <a:prstGeom prst="rect">
+                      <a:avLst/>
+                    </a:prstGeom>
+                    <a:noFill/>
+                    <a:ln>
+                      <a:noFill/>
+                    </a:ln>
+                  </pic:spPr>
+                </pic:pic>
+              </a:graphicData>
+            </a:graphic>
+          </wp:inline>
+        </w:drawing>
+      </w:r>
+    </w:p>
+    <w:p>
+      <w:pPr>
+        <w:pStyle w:val="Paragraphedeliste"/>
+        <w:spacing w:line="360" w:lineRule="auto"/>
+        <w:ind w:left="792"/>
+        <w:rPr>
+          <w:rFonts w:ascii="Times New Roman" w:hAnsi="Times New Roman" w:cs="Times New Roman"/>
+          <w:sz w:val="28"/>
+          <w:lang w:val="en-CA"/>
+        </w:rPr>
+      </w:pPr>
+      <w:r>
+        <w:rPr>
+          <w:noProof/>
+        </w:rPr>
+        <w:drawing>
+          <wp:inline distT="0" distB="0" distL="0" distR="0" wp14:anchorId="13F4A87B" wp14:editId="2F0945AD">
+            <wp:extent cx="1762125" cy="314325"/>
+            <wp:effectExtent l="19050" t="19050" r="28575" b="28575"/>
+            <wp:docPr id="12" name="Image 12"/>
+            <wp:cNvGraphicFramePr>
+              <a:graphicFrameLocks xmlns:a="http://schemas.openxmlformats.org/drawingml/2006/main" noChangeAspect="1"/>
+            </wp:cNvGraphicFramePr>
+            <a:graphic xmlns:a="http://schemas.openxmlformats.org/drawingml/2006/main">
+              <a:graphicData uri="http://schemas.openxmlformats.org/drawingml/2006/picture">
+                <pic:pic xmlns:pic="http://schemas.openxmlformats.org/drawingml/2006/picture">
+                  <pic:nvPicPr>
+                    <pic:cNvPr id="1" name=""/>
+                    <pic:cNvPicPr/>
+                  </pic:nvPicPr>
+                  <pic:blipFill>
+                    <a:blip r:embed="rId10"/>
+                    <a:stretch>
+                      <a:fillRect/>
+                    </a:stretch>
+                  </pic:blipFill>
+                  <pic:spPr>
+                    <a:xfrm>
+                      <a:off x="0" y="0"/>
+                      <a:ext cx="1762125" cy="314325"/>
+                    </a:xfrm>
+                    <a:prstGeom prst="rect">
+                      <a:avLst/>
+                    </a:prstGeom>
+                    <a:ln>
+                      <a:solidFill>
+                        <a:schemeClr val="tx1"/>
+                      </a:solidFill>
+                    </a:ln>
+                  </pic:spPr>
+                </pic:pic>
+              </a:graphicData>
+            </a:graphic>
+          </wp:inline>
+        </w:drawing>
+      </w:r>
+    </w:p>
+    <w:p>
+      <w:pPr>
+        <w:pStyle w:val="Paragraphedeliste"/>
+        <w:numPr>
+          <w:ilvl w:val="1"/>
+          <w:numId w:val="2"/>
+        </w:numPr>
+        <w:spacing w:line="360" w:lineRule="auto"/>
+        <w:rPr>
+          <w:rFonts w:ascii="Times New Roman" w:hAnsi="Times New Roman" w:cs="Times New Roman"/>
+          <w:sz w:val="28"/>
+          <w:lang w:val="en-CA"/>
+        </w:rPr>
+      </w:pPr>
+      <w:r>
+        <w:rPr>
+          <w:rFonts w:ascii="Times New Roman" w:hAnsi="Times New Roman" w:cs="Times New Roman"/>
+          <w:sz w:val="28"/>
+          <w:lang w:val="en-CA"/>
+        </w:rPr>
+        <w:t xml:space="preserve"> </w:t>
+      </w:r>
+      <w:r>
+        <w:rPr>
+          <w:rFonts w:ascii="Times New Roman" w:hAnsi="Times New Roman" w:cs="Times New Roman"/>
+          <w:sz w:val="28"/>
+          <w:lang w:val="en-CA"/>
+        </w:rPr>
+        <w:t>Creating a new account with</w:t>
+      </w:r>
+      <w:r>
+        <w:rPr>
+          <w:rFonts w:ascii="Times New Roman" w:hAnsi="Times New Roman" w:cs="Times New Roman"/>
+          <w:sz w:val="28"/>
+          <w:lang w:val="en-CA"/>
+        </w:rPr>
+        <w:t>out selecting profession</w:t>
+      </w:r>
+      <w:r>
+        <w:rPr>
+          <w:rFonts w:ascii="Times New Roman" w:hAnsi="Times New Roman" w:cs="Times New Roman"/>
+          <w:sz w:val="28"/>
+          <w:lang w:val="en-CA"/>
+        </w:rPr>
+        <w:tab/>
+      </w:r>
+      <w:r>
+        <w:rPr>
+          <w:rFonts w:ascii="Times New Roman" w:hAnsi="Times New Roman" w:cs="Times New Roman"/>
+          <w:sz w:val="28"/>
+          <w:lang w:val="en-CA"/>
+        </w:rPr>
+        <w:t xml:space="preserve"> </w:t>
+      </w:r>
+      <w:r>
+        <w:rPr>
+          <w:noProof/>
+        </w:rPr>
+        <w:drawing>
+          <wp:inline distT="0" distB="0" distL="0" distR="0" wp14:anchorId="4E22E02F" wp14:editId="2AFF376E">
+            <wp:extent cx="241014" cy="199965"/>
+            <wp:effectExtent l="0" t="0" r="6985" b="0"/>
+            <wp:docPr id="7" name="Image 7" descr="Image result for check"/>
+            <wp:cNvGraphicFramePr>
+              <a:graphicFrameLocks xmlns:a="http://schemas.openxmlformats.org/drawingml/2006/main" noChangeAspect="1"/>
+            </wp:cNvGraphicFramePr>
+            <a:graphic xmlns:a="http://schemas.openxmlformats.org/drawingml/2006/main">
+              <a:graphicData uri="http://schemas.openxmlformats.org/drawingml/2006/picture">
+                <pic:pic xmlns:pic="http://schemas.openxmlformats.org/drawingml/2006/picture">
+                  <pic:nvPicPr>
+                    <pic:cNvPr id="0" name="Picture 2" descr="Image result for check"/>
+                    <pic:cNvPicPr>
+                      <a:picLocks noChangeAspect="1" noChangeArrowheads="1"/>
+                    </pic:cNvPicPr>
+                  </pic:nvPicPr>
+                  <pic:blipFill>
+                    <a:blip r:embed="rId6" cstate="print">
+                      <a:extLst>
+                        <a:ext uri="{28A0092B-C50C-407E-A947-70E740481C1C}">
+                          <a14:useLocalDpi xmlns:a14="http://schemas.microsoft.com/office/drawing/2010/main" val="0"/>
+                        </a:ext>
+                      </a:extLst>
+                    </a:blip>
+                    <a:srcRect/>
+                    <a:stretch>
+                      <a:fillRect/>
+                    </a:stretch>
+                  </pic:blipFill>
+                  <pic:spPr bwMode="auto">
+                    <a:xfrm>
+                      <a:off x="0" y="0"/>
+                      <a:ext cx="269943" cy="223967"/>
+                    </a:xfrm>
+                    <a:prstGeom prst="rect">
+                      <a:avLst/>
+                    </a:prstGeom>
+                    <a:noFill/>
+                    <a:ln>
+                      <a:noFill/>
+                    </a:ln>
+                  </pic:spPr>
+                </pic:pic>
+              </a:graphicData>
+            </a:graphic>
+          </wp:inline>
+        </w:drawing>
+      </w:r>
+    </w:p>
+    <w:p>
+      <w:pPr>
+        <w:pStyle w:val="Paragraphedeliste"/>
+        <w:spacing w:line="360" w:lineRule="auto"/>
+        <w:ind w:left="792"/>
+        <w:rPr>
+          <w:rFonts w:ascii="Times New Roman" w:hAnsi="Times New Roman" w:cs="Times New Roman"/>
+          <w:sz w:val="28"/>
+          <w:lang w:val="en-CA"/>
+        </w:rPr>
+      </w:pPr>
+      <w:r>
+        <w:rPr>
+          <w:noProof/>
+        </w:rPr>
+        <w:drawing>
+          <wp:inline distT="0" distB="0" distL="0" distR="0" wp14:anchorId="4E28B13A" wp14:editId="1D35AAC6">
+            <wp:extent cx="4095750" cy="304800"/>
+            <wp:effectExtent l="19050" t="19050" r="19050" b="19050"/>
+            <wp:docPr id="13" name="Image 13"/>
+            <wp:cNvGraphicFramePr>
+              <a:graphicFrameLocks xmlns:a="http://schemas.openxmlformats.org/drawingml/2006/main" noChangeAspect="1"/>
+            </wp:cNvGraphicFramePr>
+            <a:graphic xmlns:a="http://schemas.openxmlformats.org/drawingml/2006/main">
+              <a:graphicData uri="http://schemas.openxmlformats.org/drawingml/2006/picture">
+                <pic:pic xmlns:pic="http://schemas.openxmlformats.org/drawingml/2006/picture">
+                  <pic:nvPicPr>
+                    <pic:cNvPr id="1" name=""/>
+                    <pic:cNvPicPr/>
+                  </pic:nvPicPr>
+                  <pic:blipFill>
+                    <a:blip r:embed="rId11"/>
+                    <a:stretch>
+                      <a:fillRect/>
+                    </a:stretch>
+                  </pic:blipFill>
+                  <pic:spPr>
+                    <a:xfrm>
+                      <a:off x="0" y="0"/>
+                      <a:ext cx="4095750" cy="304800"/>
+                    </a:xfrm>
+                    <a:prstGeom prst="rect">
+                      <a:avLst/>
+                    </a:prstGeom>
+                    <a:ln>
+                      <a:solidFill>
+                        <a:schemeClr val="tx1"/>
+                      </a:solidFill>
+                    </a:ln>
+                  </pic:spPr>
+                </pic:pic>
+              </a:graphicData>
+            </a:graphic>
+          </wp:inline>
+        </w:drawing>
+      </w:r>
+    </w:p>
+    <w:p>
+      <w:pPr>
+        <w:pStyle w:val="Paragraphedeliste"/>
+        <w:numPr>
+          <w:ilvl w:val="1"/>
+          <w:numId w:val="2"/>
+        </w:numPr>
+        <w:spacing w:line="360" w:lineRule="auto"/>
+        <w:rPr>
+          <w:rFonts w:ascii="Times New Roman" w:hAnsi="Times New Roman" w:cs="Times New Roman"/>
+          <w:sz w:val="28"/>
+          <w:lang w:val="en-CA"/>
+        </w:rPr>
+      </w:pPr>
+      <w:r>
+        <w:rPr>
+          <w:rFonts w:ascii="Times New Roman" w:hAnsi="Times New Roman" w:cs="Times New Roman"/>
+          <w:sz w:val="28"/>
+          <w:lang w:val="en-CA"/>
+        </w:rPr>
+        <w:t xml:space="preserve"> </w:t>
+      </w:r>
+      <w:r>
+        <w:rPr>
+          <w:rFonts w:ascii="Times New Roman" w:hAnsi="Times New Roman" w:cs="Times New Roman"/>
+          <w:sz w:val="28"/>
+          <w:lang w:val="en-CA"/>
+        </w:rPr>
+        <w:t>Creating a new account with</w:t>
+      </w:r>
+      <w:r>
+        <w:rPr>
+          <w:rFonts w:ascii="Times New Roman" w:hAnsi="Times New Roman" w:cs="Times New Roman"/>
+          <w:sz w:val="28"/>
+          <w:lang w:val="en-CA"/>
+        </w:rPr>
+        <w:t>out selecting a gender</w:t>
+      </w:r>
+      <w:r>
+        <w:rPr>
+          <w:rFonts w:ascii="Times New Roman" w:hAnsi="Times New Roman" w:cs="Times New Roman"/>
+          <w:sz w:val="28"/>
+          <w:lang w:val="en-CA"/>
+        </w:rPr>
+        <w:tab/>
+      </w:r>
+      <w:r>
+        <w:rPr>
+          <w:rFonts w:ascii="Times New Roman" w:hAnsi="Times New Roman" w:cs="Times New Roman"/>
+          <w:sz w:val="28"/>
+          <w:lang w:val="en-CA"/>
+        </w:rPr>
+        <w:t xml:space="preserve"> </w:t>
+      </w:r>
+      <w:r>
+        <w:rPr>
+          <w:noProof/>
+        </w:rPr>
+        <w:drawing>
+          <wp:inline distT="0" distB="0" distL="0" distR="0" wp14:anchorId="4E22E02F" wp14:editId="2AFF376E">
+            <wp:extent cx="241014" cy="199965"/>
+            <wp:effectExtent l="0" t="0" r="6985" b="0"/>
+            <wp:docPr id="8" name="Image 8" descr="Image result for check"/>
+            <wp:cNvGraphicFramePr>
+              <a:graphicFrameLocks xmlns:a="http://schemas.openxmlformats.org/drawingml/2006/main" noChangeAspect="1"/>
+            </wp:cNvGraphicFramePr>
+            <a:graphic xmlns:a="http://schemas.openxmlformats.org/drawingml/2006/main">
+              <a:graphicData uri="http://schemas.openxmlformats.org/drawingml/2006/picture">
+                <pic:pic xmlns:pic="http://schemas.openxmlformats.org/drawingml/2006/picture">
+                  <pic:nvPicPr>
+                    <pic:cNvPr id="0" name="Picture 2" descr="Image result for check"/>
+                    <pic:cNvPicPr>
+                      <a:picLocks noChangeAspect="1" noChangeArrowheads="1"/>
+                    </pic:cNvPicPr>
+                  </pic:nvPicPr>
+                  <pic:blipFill>
+                    <a:blip r:embed="rId6" cstate="print">
+                      <a:extLst>
+                        <a:ext uri="{28A0092B-C50C-407E-A947-70E740481C1C}">
+                          <a14:useLocalDpi xmlns:a14="http://schemas.microsoft.com/office/drawing/2010/main" val="0"/>
+                        </a:ext>
+                      </a:extLst>
+                    </a:blip>
+                    <a:srcRect/>
+                    <a:stretch>
+                      <a:fillRect/>
+                    </a:stretch>
+                  </pic:blipFill>
+                  <pic:spPr bwMode="auto">
+                    <a:xfrm>
+                      <a:off x="0" y="0"/>
+                      <a:ext cx="269943" cy="223967"/>
+                    </a:xfrm>
+                    <a:prstGeom prst="rect">
+                      <a:avLst/>
+                    </a:prstGeom>
+                    <a:noFill/>
+                    <a:ln>
+                      <a:noFill/>
+                    </a:ln>
+                  </pic:spPr>
+                </pic:pic>
+              </a:graphicData>
+            </a:graphic>
+          </wp:inline>
+        </w:drawing>
+      </w:r>
+    </w:p>
+    <w:p>
+      <w:pPr>
+        <w:pStyle w:val="Paragraphedeliste"/>
+        <w:spacing w:line="360" w:lineRule="auto"/>
+        <w:ind w:left="792"/>
+        <w:rPr>
+          <w:rFonts w:ascii="Times New Roman" w:hAnsi="Times New Roman" w:cs="Times New Roman"/>
+          <w:sz w:val="28"/>
+          <w:lang w:val="en-CA"/>
+        </w:rPr>
+      </w:pPr>
+      <w:r>
+        <w:rPr>
+          <w:noProof/>
+        </w:rPr>
+        <w:drawing>
+          <wp:inline distT="0" distB="0" distL="0" distR="0" wp14:anchorId="6B374DA2" wp14:editId="0EFBF818">
+            <wp:extent cx="3800475" cy="342900"/>
+            <wp:effectExtent l="19050" t="19050" r="28575" b="19050"/>
+            <wp:docPr id="14" name="Image 14"/>
+            <wp:cNvGraphicFramePr>
+              <a:graphicFrameLocks xmlns:a="http://schemas.openxmlformats.org/drawingml/2006/main" noChangeAspect="1"/>
+            </wp:cNvGraphicFramePr>
+            <a:graphic xmlns:a="http://schemas.openxmlformats.org/drawingml/2006/main">
+              <a:graphicData uri="http://schemas.openxmlformats.org/drawingml/2006/picture">
+                <pic:pic xmlns:pic="http://schemas.openxmlformats.org/drawingml/2006/picture">
+                  <pic:nvPicPr>
+                    <pic:cNvPr id="1" name=""/>
+                    <pic:cNvPicPr/>
+                  </pic:nvPicPr>
+                  <pic:blipFill>
+                    <a:blip r:embed="rId12"/>
+                    <a:stretch>
+                      <a:fillRect/>
+                    </a:stretch>
+                  </pic:blipFill>
+                  <pic:spPr>
+                    <a:xfrm>
+                      <a:off x="0" y="0"/>
+                      <a:ext cx="3800475" cy="342900"/>
+                    </a:xfrm>
+                    <a:prstGeom prst="rect">
+                      <a:avLst/>
+                    </a:prstGeom>
+                    <a:ln>
+                      <a:solidFill>
+                        <a:schemeClr val="tx1"/>
+                      </a:solidFill>
+                    </a:ln>
+                  </pic:spPr>
+                </pic:pic>
+              </a:graphicData>
+            </a:graphic>
+          </wp:inline>
+        </w:drawing>
+      </w:r>
+    </w:p>
+    <w:p>
+      <w:pPr>
+        <w:pStyle w:val="Paragraphedeliste"/>
+        <w:numPr>
+          <w:ilvl w:val="1"/>
+          <w:numId w:val="2"/>
+        </w:numPr>
+        <w:spacing w:line="360" w:lineRule="auto"/>
+        <w:rPr>
+          <w:rFonts w:ascii="Times New Roman" w:hAnsi="Times New Roman" w:cs="Times New Roman"/>
+          <w:sz w:val="28"/>
+          <w:lang w:val="en-CA"/>
+        </w:rPr>
+      </w:pPr>
+      <w:r>
+        <w:rPr>
+          <w:rFonts w:ascii="Times New Roman" w:hAnsi="Times New Roman" w:cs="Times New Roman"/>
+          <w:sz w:val="28"/>
+          <w:lang w:val="en-CA"/>
+        </w:rPr>
+        <w:t xml:space="preserve"> </w:t>
+      </w:r>
+      <w:r>
+        <w:rPr>
+          <w:rFonts w:ascii="Times New Roman" w:hAnsi="Times New Roman" w:cs="Times New Roman"/>
+          <w:sz w:val="28"/>
+          <w:lang w:val="en-CA"/>
+        </w:rPr>
+        <w:t>Creating a new account</w:t>
+      </w:r>
+      <w:r>
+        <w:rPr>
+          <w:rFonts w:ascii="Times New Roman" w:hAnsi="Times New Roman" w:cs="Times New Roman"/>
+          <w:sz w:val="28"/>
+          <w:lang w:val="en-CA"/>
+        </w:rPr>
+        <w:t xml:space="preserve"> following the requirements</w:t>
+      </w:r>
+      <w:r>
+        <w:rPr>
+          <w:rFonts w:ascii="Times New Roman" w:hAnsi="Times New Roman" w:cs="Times New Roman"/>
+          <w:sz w:val="28"/>
+          <w:lang w:val="en-CA"/>
+        </w:rPr>
+        <w:tab/>
+        <w:t xml:space="preserve"> </w:t>
+      </w:r>
+      <w:r>
+        <w:rPr>
+          <w:noProof/>
+        </w:rPr>
+        <w:drawing>
+          <wp:inline distT="0" distB="0" distL="0" distR="0" wp14:anchorId="7E7B208C" wp14:editId="549C89E7">
+            <wp:extent cx="241014" cy="199965"/>
+            <wp:effectExtent l="0" t="0" r="6985" b="0"/>
+            <wp:docPr id="9" name="Image 9" descr="Image result for check"/>
+            <wp:cNvGraphicFramePr>
+              <a:graphicFrameLocks xmlns:a="http://schemas.openxmlformats.org/drawingml/2006/main" noChangeAspect="1"/>
+            </wp:cNvGraphicFramePr>
+            <a:graphic xmlns:a="http://schemas.openxmlformats.org/drawingml/2006/main">
+              <a:graphicData uri="http://schemas.openxmlformats.org/drawingml/2006/picture">
+                <pic:pic xmlns:pic="http://schemas.openxmlformats.org/drawingml/2006/picture">
+                  <pic:nvPicPr>
+                    <pic:cNvPr id="0" name="Picture 2" descr="Image result for check"/>
+                    <pic:cNvPicPr>
+                      <a:picLocks noChangeAspect="1" noChangeArrowheads="1"/>
+                    </pic:cNvPicPr>
+                  </pic:nvPicPr>
+                  <pic:blipFill>
+                    <a:blip r:embed="rId6" cstate="print">
+                      <a:extLst>
+                        <a:ext uri="{28A0092B-C50C-407E-A947-70E740481C1C}">
+                          <a14:useLocalDpi xmlns:a14="http://schemas.microsoft.com/office/drawing/2010/main" val="0"/>
+                        </a:ext>
+                      </a:extLst>
+                    </a:blip>
+                    <a:srcRect/>
+                    <a:stretch>
+                      <a:fillRect/>
+                    </a:stretch>
+                  </pic:blipFill>
+                  <pic:spPr bwMode="auto">
+                    <a:xfrm>
+                      <a:off x="0" y="0"/>
+                      <a:ext cx="269943" cy="223967"/>
+                    </a:xfrm>
+                    <a:prstGeom prst="rect">
+                      <a:avLst/>
+                    </a:prstGeom>
+                    <a:noFill/>
+                    <a:ln>
+                      <a:noFill/>
+                    </a:ln>
+                  </pic:spPr>
+                </pic:pic>
+              </a:graphicData>
+            </a:graphic>
+          </wp:inline>
+        </w:drawing>
+      </w:r>
+    </w:p>
+    <w:p>
+      <w:pPr>
+        <w:pStyle w:val="Paragraphedeliste"/>
+        <w:ind w:left="708" w:firstLine="84"/>
+        <w:rPr>
+          <w:rFonts w:ascii="Times New Roman" w:hAnsi="Times New Roman" w:cs="Times New Roman"/>
+          <w:sz w:val="24"/>
+          <w:lang w:val="en-CA"/>
+        </w:rPr>
+      </w:pPr>
+      <w:r>
+        <w:rPr>
+          <w:rFonts w:ascii="Times New Roman" w:hAnsi="Times New Roman" w:cs="Times New Roman"/>
+          <w:sz w:val="24"/>
+          <w:lang w:val="en-CA"/>
+        </w:rPr>
+        <w:t>Redirected to login!</w:t>
+      </w:r>
+    </w:p>
+    <w:p>
+      <w:pPr>
+        <w:pStyle w:val="Paragraphedeliste"/>
+        <w:ind w:left="708"/>
+        <w:rPr>
+          <w:rFonts w:ascii="Times New Roman" w:hAnsi="Times New Roman" w:cs="Times New Roman"/>
+          <w:sz w:val="28"/>
+          <w:lang w:val="en-CA"/>
+        </w:rPr>
+      </w:pPr>
+    </w:p>
+    <w:p>
+      <w:pPr>
+        <w:pStyle w:val="Paragraphedeliste"/>
+        <w:ind w:left="708"/>
+        <w:rPr>
+          <w:rFonts w:ascii="Times New Roman" w:hAnsi="Times New Roman" w:cs="Times New Roman"/>
+          <w:sz w:val="28"/>
+          <w:lang w:val="en-CA"/>
+        </w:rPr>
+      </w:pPr>
+    </w:p>
+    <w:p>
+      <w:pPr>
+        <w:pStyle w:val="Paragraphedeliste"/>
+        <w:numPr>
+          <w:ilvl w:val="0"/>
+          <w:numId w:val="2"/>
+        </w:numPr>
+        <w:rPr>
+          <w:rFonts w:ascii="Times New Roman" w:hAnsi="Times New Roman" w:cs="Times New Roman"/>
+          <w:b/>
+          <w:sz w:val="28"/>
+          <w:lang w:val="en-CA"/>
+        </w:rPr>
+      </w:pPr>
+      <w:r>
+        <w:rPr>
+          <w:rFonts w:ascii="Times New Roman" w:hAnsi="Times New Roman" w:cs="Times New Roman"/>
+          <w:b/>
+          <w:sz w:val="28"/>
+          <w:lang w:val="en-CA"/>
+        </w:rPr>
+        <w:t>QUESTION FUNCTIONALITIES</w:t>
+      </w:r>
+      <w:bookmarkStart w:id="1" w:name="_GoBack"/>
+      <w:bookmarkEnd w:id="1"/>
+    </w:p>
+    <w:p>
+      <w:pPr>
+        <w:pStyle w:val="Paragraphedeliste"/>
+        <w:ind w:left="360"/>
+        <w:rPr>
+          <w:rFonts w:ascii="Times New Roman" w:hAnsi="Times New Roman" w:cs="Times New Roman"/>
+          <w:sz w:val="28"/>
+          <w:lang w:val="en-CA"/>
+        </w:rPr>
+      </w:pPr>
+    </w:p>
+    <w:p>
+      <w:pPr>
+        <w:pStyle w:val="Paragraphedeliste"/>
+        <w:ind w:left="360"/>
+        <w:rPr>
+          <w:rFonts w:ascii="Times New Roman" w:hAnsi="Times New Roman" w:cs="Times New Roman"/>
+          <w:sz w:val="28"/>
+          <w:lang w:val="en-CA"/>
+        </w:rPr>
+      </w:pPr>
+      <w:r>
+        <w:rPr>
+          <w:rFonts w:ascii="Times New Roman" w:hAnsi="Times New Roman" w:cs="Times New Roman"/>
+          <w:sz w:val="28"/>
+          <w:lang w:val="en-CA"/>
+        </w:rPr>
+        <w:t>To successfully create an account, the user needs to follow these requirements:</w:t>
+      </w:r>
+    </w:p>
+    <w:p>
+      <w:pPr>
+        <w:pStyle w:val="Paragraphedeliste"/>
+        <w:numPr>
+          <w:ilvl w:val="0"/>
+          <w:numId w:val="4"/>
+        </w:numPr>
+        <w:rPr>
+          <w:rFonts w:ascii="Times New Roman" w:hAnsi="Times New Roman" w:cs="Times New Roman"/>
+          <w:sz w:val="28"/>
+          <w:lang w:val="en-CA"/>
+        </w:rPr>
+      </w:pPr>
+      <w:r>
+        <w:rPr>
+          <w:rFonts w:ascii="Times New Roman" w:hAnsi="Times New Roman" w:cs="Times New Roman"/>
+          <w:sz w:val="28"/>
+          <w:lang w:val="en-CA"/>
+        </w:rPr>
+        <w:t>Enter a username of at least 4 characters.</w:t>
+      </w:r>
+    </w:p>
+    <w:p>
+      <w:pPr>
+        <w:pStyle w:val="Paragraphedeliste"/>
+        <w:numPr>
+          <w:ilvl w:val="0"/>
+          <w:numId w:val="4"/>
+        </w:numPr>
+        <w:rPr>
+          <w:rFonts w:ascii="Times New Roman" w:hAnsi="Times New Roman" w:cs="Times New Roman"/>
+          <w:sz w:val="28"/>
+          <w:lang w:val="en-CA"/>
+        </w:rPr>
+      </w:pPr>
+      <w:r>
+        <w:rPr>
+          <w:rFonts w:ascii="Times New Roman" w:hAnsi="Times New Roman" w:cs="Times New Roman"/>
+          <w:sz w:val="28"/>
+          <w:lang w:val="en-CA"/>
+        </w:rPr>
+        <w:t>Enter a password between 8 and 20 characters.</w:t>
+      </w:r>
+    </w:p>
+    <w:p>
+      <w:pPr>
+        <w:pStyle w:val="Paragraphedeliste"/>
+        <w:numPr>
+          <w:ilvl w:val="0"/>
+          <w:numId w:val="4"/>
+        </w:numPr>
+        <w:rPr>
+          <w:rFonts w:ascii="Times New Roman" w:hAnsi="Times New Roman" w:cs="Times New Roman"/>
+          <w:sz w:val="28"/>
+          <w:lang w:val="en-CA"/>
+        </w:rPr>
+      </w:pPr>
+      <w:r>
+        <w:rPr>
+          <w:rFonts w:ascii="Times New Roman" w:hAnsi="Times New Roman" w:cs="Times New Roman"/>
+          <w:sz w:val="28"/>
+          <w:lang w:val="en-CA"/>
+        </w:rPr>
+        <w:t>Choose both security questions and give answers to both.</w:t>
+      </w:r>
+    </w:p>
+    <w:p>
+      <w:pPr>
+        <w:pStyle w:val="Paragraphedeliste"/>
+        <w:numPr>
+          <w:ilvl w:val="0"/>
+          <w:numId w:val="4"/>
+        </w:numPr>
+        <w:rPr>
+          <w:rFonts w:ascii="Times New Roman" w:hAnsi="Times New Roman" w:cs="Times New Roman"/>
+          <w:sz w:val="28"/>
+          <w:lang w:val="en-CA"/>
+        </w:rPr>
+      </w:pPr>
+      <w:r>
+        <w:rPr>
+          <w:rFonts w:ascii="Times New Roman" w:hAnsi="Times New Roman" w:cs="Times New Roman"/>
+          <w:sz w:val="28"/>
+          <w:lang w:val="en-CA"/>
+        </w:rPr>
+        <w:t>Select a profession</w:t>
+      </w:r>
+    </w:p>
+    <w:p>
+      <w:pPr>
+        <w:pStyle w:val="Paragraphedeliste"/>
+        <w:numPr>
+          <w:ilvl w:val="0"/>
+          <w:numId w:val="4"/>
+        </w:numPr>
+        <w:rPr>
+          <w:rFonts w:ascii="Times New Roman" w:hAnsi="Times New Roman" w:cs="Times New Roman"/>
+          <w:sz w:val="28"/>
+          <w:lang w:val="en-CA"/>
+        </w:rPr>
+      </w:pPr>
+      <w:r>
+        <w:rPr>
+          <w:rFonts w:ascii="Times New Roman" w:hAnsi="Times New Roman" w:cs="Times New Roman"/>
+          <w:sz w:val="28"/>
+          <w:lang w:val="en-CA"/>
+        </w:rPr>
+        <w:t>Select a gender</w:t>
+      </w:r>
+    </w:p>
+    <w:p>
+      <w:pPr>
+        <w:pStyle w:val="Paragraphedeliste"/>
+        <w:numPr>
+          <w:ilvl w:val="1"/>
+          <w:numId w:val="2"/>
+        </w:numPr>
+        <w:spacing w:line="360" w:lineRule="auto"/>
+        <w:rPr>
+          <w:rFonts w:ascii="Times New Roman" w:hAnsi="Times New Roman" w:cs="Times New Roman"/>
+          <w:sz w:val="28"/>
+          <w:lang w:val="en-CA"/>
+        </w:rPr>
+      </w:pPr>
+      <w:r>
+        <w:rPr>
+          <w:rFonts w:ascii="Times New Roman" w:hAnsi="Times New Roman" w:cs="Times New Roman"/>
+          <w:sz w:val="28"/>
+          <w:lang w:val="en-CA"/>
+        </w:rPr>
+        <w:t xml:space="preserve"> Creating a new account with wrong username</w:t>
+      </w:r>
+      <w:r>
+        <w:rPr>
+          <w:rFonts w:ascii="Times New Roman" w:hAnsi="Times New Roman" w:cs="Times New Roman"/>
+          <w:sz w:val="28"/>
+          <w:lang w:val="en-CA"/>
+        </w:rPr>
+        <w:tab/>
+      </w:r>
+      <w:r>
+        <w:rPr>
+          <w:rFonts w:ascii="Times New Roman" w:hAnsi="Times New Roman" w:cs="Times New Roman"/>
+          <w:sz w:val="28"/>
+          <w:lang w:val="en-CA"/>
+        </w:rPr>
+        <w:t xml:space="preserve"> </w:t>
+      </w:r>
+      <w:r>
+        <w:rPr>
+          <w:rFonts w:ascii="Times New Roman" w:hAnsi="Times New Roman" w:cs="Times New Roman"/>
+          <w:sz w:val="28"/>
+          <w:lang w:val="en-CA"/>
+        </w:rPr>
+        <w:tab/>
+        <w:t xml:space="preserve"> </w:t>
+      </w:r>
+      <w:r>
+        <w:rPr>
+          <w:noProof/>
+        </w:rPr>
+        <w:drawing>
+          <wp:inline distT="0" distB="0" distL="0" distR="0" wp14:anchorId="69F7723C" wp14:editId="54E65DA8">
+            <wp:extent cx="241014" cy="199965"/>
+            <wp:effectExtent l="0" t="0" r="6985" b="0"/>
+            <wp:docPr id="15" name="Image 15" descr="Image result for check"/>
+            <wp:cNvGraphicFramePr>
+              <a:graphicFrameLocks xmlns:a="http://schemas.openxmlformats.org/drawingml/2006/main" noChangeAspect="1"/>
+            </wp:cNvGraphicFramePr>
+            <a:graphic xmlns:a="http://schemas.openxmlformats.org/drawingml/2006/main">
+              <a:graphicData uri="http://schemas.openxmlformats.org/drawingml/2006/picture">
+                <pic:pic xmlns:pic="http://schemas.openxmlformats.org/drawingml/2006/picture">
+                  <pic:nvPicPr>
+                    <pic:cNvPr id="0" name="Picture 2" descr="Image result for check"/>
+                    <pic:cNvPicPr>
+                      <a:picLocks noChangeAspect="1" noChangeArrowheads="1"/>
+                    </pic:cNvPicPr>
+                  </pic:nvPicPr>
+                  <pic:blipFill>
+                    <a:blip r:embed="rId6" cstate="print">
+                      <a:extLst>
+                        <a:ext uri="{28A0092B-C50C-407E-A947-70E740481C1C}">
+                          <a14:useLocalDpi xmlns:a14="http://schemas.microsoft.com/office/drawing/2010/main" val="0"/>
+                        </a:ext>
+                      </a:extLst>
+                    </a:blip>
+                    <a:srcRect/>
+                    <a:stretch>
+                      <a:fillRect/>
+                    </a:stretch>
+                  </pic:blipFill>
+                  <pic:spPr bwMode="auto">
+                    <a:xfrm>
+                      <a:off x="0" y="0"/>
+                      <a:ext cx="269943" cy="223967"/>
+                    </a:xfrm>
+                    <a:prstGeom prst="rect">
+                      <a:avLst/>
+                    </a:prstGeom>
+                    <a:noFill/>
+                    <a:ln>
+                      <a:noFill/>
+                    </a:ln>
+                  </pic:spPr>
+                </pic:pic>
+              </a:graphicData>
+            </a:graphic>
+          </wp:inline>
+        </w:drawing>
+      </w:r>
+    </w:p>
+    <w:p>
+      <w:pPr>
+        <w:pStyle w:val="Paragraphedeliste"/>
+        <w:spacing w:line="360" w:lineRule="auto"/>
+        <w:ind w:left="792"/>
+        <w:rPr>
+          <w:rFonts w:ascii="Times New Roman" w:hAnsi="Times New Roman" w:cs="Times New Roman"/>
+          <w:sz w:val="28"/>
+          <w:lang w:val="en-CA"/>
+        </w:rPr>
+      </w:pPr>
+      <w:r>
+        <w:rPr>
+          <w:noProof/>
+        </w:rPr>
+        <w:lastRenderedPageBreak/>
+        <w:drawing>
+          <wp:inline distT="0" distB="0" distL="0" distR="0" wp14:anchorId="24A3EB85" wp14:editId="3F8F1FF6">
+            <wp:extent cx="4953000" cy="304800"/>
+            <wp:effectExtent l="19050" t="19050" r="19050" b="19050"/>
+            <wp:docPr id="16" name="Image 16"/>
+            <wp:cNvGraphicFramePr>
+              <a:graphicFrameLocks xmlns:a="http://schemas.openxmlformats.org/drawingml/2006/main" noChangeAspect="1"/>
+            </wp:cNvGraphicFramePr>
+            <a:graphic xmlns:a="http://schemas.openxmlformats.org/drawingml/2006/main">
+              <a:graphicData uri="http://schemas.openxmlformats.org/drawingml/2006/picture">
+                <pic:pic xmlns:pic="http://schemas.openxmlformats.org/drawingml/2006/picture">
+                  <pic:nvPicPr>
+                    <pic:cNvPr id="1" name=""/>
+                    <pic:cNvPicPr/>
+                  </pic:nvPicPr>
+                  <pic:blipFill>
+                    <a:blip r:embed="rId7"/>
+                    <a:stretch>
+                      <a:fillRect/>
+                    </a:stretch>
+                  </pic:blipFill>
+                  <pic:spPr>
+                    <a:xfrm>
+                      <a:off x="0" y="0"/>
+                      <a:ext cx="4953000" cy="304800"/>
+                    </a:xfrm>
+                    <a:prstGeom prst="rect">
+                      <a:avLst/>
+                    </a:prstGeom>
+                    <a:ln>
+                      <a:solidFill>
+                        <a:schemeClr val="tx1"/>
+                      </a:solidFill>
+                    </a:ln>
+                  </pic:spPr>
+                </pic:pic>
+              </a:graphicData>
+            </a:graphic>
+          </wp:inline>
+        </w:drawing>
+      </w:r>
+    </w:p>
+    <w:p>
+      <w:pPr>
+        <w:pStyle w:val="Paragraphedeliste"/>
+        <w:numPr>
+          <w:ilvl w:val="1"/>
+          <w:numId w:val="2"/>
+        </w:numPr>
+        <w:spacing w:line="360" w:lineRule="auto"/>
+        <w:rPr>
+          <w:rFonts w:ascii="Times New Roman" w:hAnsi="Times New Roman" w:cs="Times New Roman"/>
+          <w:sz w:val="28"/>
+          <w:lang w:val="en-CA"/>
+        </w:rPr>
+      </w:pPr>
+      <w:r>
+        <w:rPr>
+          <w:rFonts w:ascii="Times New Roman" w:hAnsi="Times New Roman" w:cs="Times New Roman"/>
+          <w:sz w:val="28"/>
+          <w:lang w:val="en-CA"/>
+        </w:rPr>
+        <w:t xml:space="preserve"> </w:t>
+      </w:r>
+      <w:r>
+        <w:rPr>
+          <w:rFonts w:ascii="Times New Roman" w:hAnsi="Times New Roman" w:cs="Times New Roman"/>
+          <w:sz w:val="28"/>
+          <w:lang w:val="en-CA"/>
+        </w:rPr>
+        <w:t xml:space="preserve">Creating a new account with wrong </w:t>
+      </w:r>
+      <w:r>
+        <w:rPr>
+          <w:rFonts w:ascii="Times New Roman" w:hAnsi="Times New Roman" w:cs="Times New Roman"/>
+          <w:sz w:val="28"/>
+          <w:lang w:val="en-CA"/>
+        </w:rPr>
+        <w:t>password</w:t>
+      </w:r>
+      <w:r>
+        <w:rPr>
+          <w:rFonts w:ascii="Times New Roman" w:hAnsi="Times New Roman" w:cs="Times New Roman"/>
+          <w:sz w:val="28"/>
+          <w:lang w:val="en-CA"/>
+        </w:rPr>
+        <w:tab/>
+      </w:r>
+      <w:r>
+        <w:rPr>
+          <w:rFonts w:ascii="Times New Roman" w:hAnsi="Times New Roman" w:cs="Times New Roman"/>
+          <w:sz w:val="28"/>
+          <w:lang w:val="en-CA"/>
+        </w:rPr>
+        <w:tab/>
+      </w:r>
+      <w:r>
+        <w:rPr>
+          <w:rFonts w:ascii="Times New Roman" w:hAnsi="Times New Roman" w:cs="Times New Roman"/>
+          <w:sz w:val="28"/>
+          <w:lang w:val="en-CA"/>
+        </w:rPr>
+        <w:t xml:space="preserve"> </w:t>
+      </w:r>
+      <w:r>
+        <w:rPr>
+          <w:noProof/>
+        </w:rPr>
+        <w:drawing>
+          <wp:inline distT="0" distB="0" distL="0" distR="0" wp14:anchorId="70CA079E" wp14:editId="11931DC8">
+            <wp:extent cx="241014" cy="199965"/>
+            <wp:effectExtent l="0" t="0" r="6985" b="0"/>
+            <wp:docPr id="17" name="Image 17" descr="Image result for check"/>
+            <wp:cNvGraphicFramePr>
+              <a:graphicFrameLocks xmlns:a="http://schemas.openxmlformats.org/drawingml/2006/main" noChangeAspect="1"/>
+            </wp:cNvGraphicFramePr>
+            <a:graphic xmlns:a="http://schemas.openxmlformats.org/drawingml/2006/main">
+              <a:graphicData uri="http://schemas.openxmlformats.org/drawingml/2006/picture">
+                <pic:pic xmlns:pic="http://schemas.openxmlformats.org/drawingml/2006/picture">
+                  <pic:nvPicPr>
+                    <pic:cNvPr id="0" name="Picture 2" descr="Image result for check"/>
+                    <pic:cNvPicPr>
+                      <a:picLocks noChangeAspect="1" noChangeArrowheads="1"/>
+                    </pic:cNvPicPr>
+                  </pic:nvPicPr>
+                  <pic:blipFill>
+                    <a:blip r:embed="rId6" cstate="print">
+                      <a:extLst>
+                        <a:ext uri="{28A0092B-C50C-407E-A947-70E740481C1C}">
+                          <a14:useLocalDpi xmlns:a14="http://schemas.microsoft.com/office/drawing/2010/main" val="0"/>
+                        </a:ext>
+                      </a:extLst>
+                    </a:blip>
+                    <a:srcRect/>
+                    <a:stretch>
+                      <a:fillRect/>
+                    </a:stretch>
+                  </pic:blipFill>
+                  <pic:spPr bwMode="auto">
+                    <a:xfrm>
+                      <a:off x="0" y="0"/>
+                      <a:ext cx="269943" cy="223967"/>
+                    </a:xfrm>
+                    <a:prstGeom prst="rect">
+                      <a:avLst/>
+                    </a:prstGeom>
+                    <a:noFill/>
+                    <a:ln>
+                      <a:noFill/>
+                    </a:ln>
+                  </pic:spPr>
+                </pic:pic>
+              </a:graphicData>
+            </a:graphic>
+          </wp:inline>
+        </w:drawing>
+      </w:r>
+    </w:p>
+    <w:p>
+      <w:pPr>
+        <w:pStyle w:val="Paragraphedeliste"/>
+        <w:spacing w:line="360" w:lineRule="auto"/>
+        <w:ind w:left="792"/>
+        <w:rPr>
+          <w:rFonts w:ascii="Times New Roman" w:hAnsi="Times New Roman" w:cs="Times New Roman"/>
+          <w:sz w:val="28"/>
+          <w:lang w:val="en-CA"/>
+        </w:rPr>
+      </w:pPr>
+      <w:r>
+        <w:rPr>
+          <w:noProof/>
+        </w:rPr>
+        <w:drawing>
+          <wp:inline distT="0" distB="0" distL="0" distR="0" wp14:anchorId="53EA2BFD" wp14:editId="59A67ACD">
+            <wp:extent cx="4838700" cy="304800"/>
+            <wp:effectExtent l="19050" t="19050" r="19050" b="19050"/>
+            <wp:docPr id="18" name="Image 18"/>
+            <wp:cNvGraphicFramePr>
+              <a:graphicFrameLocks xmlns:a="http://schemas.openxmlformats.org/drawingml/2006/main" noChangeAspect="1"/>
+            </wp:cNvGraphicFramePr>
+            <a:graphic xmlns:a="http://schemas.openxmlformats.org/drawingml/2006/main">
+              <a:graphicData uri="http://schemas.openxmlformats.org/drawingml/2006/picture">
+                <pic:pic xmlns:pic="http://schemas.openxmlformats.org/drawingml/2006/picture">
+                  <pic:nvPicPr>
+                    <pic:cNvPr id="1" name=""/>
+                    <pic:cNvPicPr/>
+                  </pic:nvPicPr>
+                  <pic:blipFill>
+                    <a:blip r:embed="rId8"/>
+                    <a:stretch>
+                      <a:fillRect/>
+                    </a:stretch>
+                  </pic:blipFill>
+                  <pic:spPr>
+                    <a:xfrm>
+                      <a:off x="0" y="0"/>
+                      <a:ext cx="4838700" cy="304800"/>
+                    </a:xfrm>
+                    <a:prstGeom prst="rect">
+                      <a:avLst/>
+                    </a:prstGeom>
+                    <a:ln>
+                      <a:solidFill>
+                        <a:schemeClr val="tx1"/>
+                      </a:solidFill>
+                    </a:ln>
+                  </pic:spPr>
+                </pic:pic>
+              </a:graphicData>
+            </a:graphic>
+          </wp:inline>
+        </w:drawing>
+      </w:r>
+    </w:p>
+    <w:p>
+      <w:pPr>
+        <w:rPr>
+          <w:rFonts w:ascii="Times New Roman" w:hAnsi="Times New Roman" w:cs="Times New Roman"/>
+          <w:sz w:val="28"/>
+          <w:lang w:val="en-CA"/>
+        </w:rPr>
+      </w:pPr>
     </w:p>
     <w:p>
       <w:pPr>
@@ -598,6 +2341,92 @@
 <file path=word/numbering.xml><?xml version="1.0" encoding="utf-8"?>
 <w:numbering xmlns:wpc="http://schemas.microsoft.com/office/word/2010/wordprocessingCanvas" xmlns:cx="http://schemas.microsoft.com/office/drawing/2014/chartex" xmlns:cx1="http://schemas.microsoft.com/office/drawing/2015/9/8/chartex" xmlns:cx2="http://schemas.microsoft.com/office/drawing/2015/10/21/chartex" xmlns:cx3="http://schemas.microsoft.com/office/drawing/2016/5/9/chartex" xmlns:cx4="http://schemas.microsoft.com/office/drawing/2016/5/10/chartex" xmlns:cx5="http://schemas.microsoft.com/office/drawing/2016/5/11/chartex" xmlns:cx6="http://schemas.microsoft.com/office/drawing/2016/5/12/chartex" xmlns:cx7="http://schemas.microsoft.com/office/drawing/2016/5/13/chartex" xmlns:cx8="http://schemas.microsoft.com/office/drawing/2016/5/14/chartex" xmlns:mc="http://schemas.openxmlformats.org/markup-compatibility/2006" xmlns:aink="http://schemas.microsoft.com/office/drawing/2016/ink" xmlns:am3d="http://schemas.microsoft.com/office/drawing/2017/model3d" xmlns:o="urn:schemas-microsoft-com:office:office" xmlns:r="http://schemas.openxmlformats.org/officeDocument/2006/relationships" xmlns:m="http://schemas.openxmlformats.org/officeDocument/2006/math" xmlns:v="urn:schemas-microsoft-com:vml" xmlns:wp14="http://schemas.microsoft.com/office/word/2010/wordprocessingDrawing" xmlns:wp="http://schemas.openxmlformats.org/drawingml/2006/wordprocessingDrawing" xmlns:w10="urn:schemas-microsoft-com:office:word" xmlns:w="http://schemas.openxmlformats.org/wordprocessingml/2006/main" xmlns:w14="http://schemas.microsoft.com/office/word/2010/wordml" xmlns:w15="http://schemas.microsoft.com/office/word/2012/wordml" xmlns:w16cid="http://schemas.microsoft.com/office/word/2016/wordml/cid" xmlns:w16se="http://schemas.microsoft.com/office/word/2015/wordml/symex" xmlns:wpg="http://schemas.microsoft.com/office/word/2010/wordprocessingGroup" xmlns:wpi="http://schemas.microsoft.com/office/word/2010/wordprocessingInk" xmlns:wne="http://schemas.microsoft.com/office/word/2006/wordml" xmlns:wps="http://schemas.microsoft.com/office/word/2010/wordprocessingShape" mc:Ignorable="w14 w15 w16se w16cid wp14">
   <w:abstractNum w:abstractNumId="0" w15:restartNumberingAfterBreak="0">
+    <w:nsid w:val="0E8B2948"/>
+    <w:multiLevelType w:val="hybridMultilevel"/>
+    <w:tmpl w:val="DA48914E"/>
+    <w:lvl w:ilvl="0" w:tplc="0C0C000F">
+      <w:start w:val="1"/>
+      <w:numFmt w:val="decimal"/>
+      <w:lvlText w:val="%1."/>
+      <w:lvlJc w:val="left"/>
+      <w:pPr>
+        <w:ind w:left="1080" w:hanging="360"/>
+      </w:pPr>
+    </w:lvl>
+    <w:lvl w:ilvl="1" w:tplc="0C0C0019" w:tentative="1">
+      <w:start w:val="1"/>
+      <w:numFmt w:val="lowerLetter"/>
+      <w:lvlText w:val="%2."/>
+      <w:lvlJc w:val="left"/>
+      <w:pPr>
+        <w:ind w:left="1800" w:hanging="360"/>
+      </w:pPr>
+    </w:lvl>
+    <w:lvl w:ilvl="2" w:tplc="0C0C001B" w:tentative="1">
+      <w:start w:val="1"/>
+      <w:numFmt w:val="lowerRoman"/>
+      <w:lvlText w:val="%3."/>
+      <w:lvlJc w:val="right"/>
+      <w:pPr>
+        <w:ind w:left="2520" w:hanging="180"/>
+      </w:pPr>
+    </w:lvl>
+    <w:lvl w:ilvl="3" w:tplc="0C0C000F" w:tentative="1">
+      <w:start w:val="1"/>
+      <w:numFmt w:val="decimal"/>
+      <w:lvlText w:val="%4."/>
+      <w:lvlJc w:val="left"/>
+      <w:pPr>
+        <w:ind w:left="3240" w:hanging="360"/>
+      </w:pPr>
+    </w:lvl>
+    <w:lvl w:ilvl="4" w:tplc="0C0C0019" w:tentative="1">
+      <w:start w:val="1"/>
+      <w:numFmt w:val="lowerLetter"/>
+      <w:lvlText w:val="%5."/>
+      <w:lvlJc w:val="left"/>
+      <w:pPr>
+        <w:ind w:left="3960" w:hanging="360"/>
+      </w:pPr>
+    </w:lvl>
+    <w:lvl w:ilvl="5" w:tplc="0C0C001B" w:tentative="1">
+      <w:start w:val="1"/>
+      <w:numFmt w:val="lowerRoman"/>
+      <w:lvlText w:val="%6."/>
+      <w:lvlJc w:val="right"/>
+      <w:pPr>
+        <w:ind w:left="4680" w:hanging="180"/>
+      </w:pPr>
+    </w:lvl>
+    <w:lvl w:ilvl="6" w:tplc="0C0C000F" w:tentative="1">
+      <w:start w:val="1"/>
+      <w:numFmt w:val="decimal"/>
+      <w:lvlText w:val="%7."/>
+      <w:lvlJc w:val="left"/>
+      <w:pPr>
+        <w:ind w:left="5400" w:hanging="360"/>
+      </w:pPr>
+    </w:lvl>
+    <w:lvl w:ilvl="7" w:tplc="0C0C0019" w:tentative="1">
+      <w:start w:val="1"/>
+      <w:numFmt w:val="lowerLetter"/>
+      <w:lvlText w:val="%8."/>
+      <w:lvlJc w:val="left"/>
+      <w:pPr>
+        <w:ind w:left="6120" w:hanging="360"/>
+      </w:pPr>
+    </w:lvl>
+    <w:lvl w:ilvl="8" w:tplc="0C0C001B" w:tentative="1">
+      <w:start w:val="1"/>
+      <w:numFmt w:val="lowerRoman"/>
+      <w:lvlText w:val="%9."/>
+      <w:lvlJc w:val="right"/>
+      <w:pPr>
+        <w:ind w:left="6840" w:hanging="180"/>
+      </w:pPr>
+    </w:lvl>
+  </w:abstractNum>
+  <w:abstractNum w:abstractNumId="1" w15:restartNumberingAfterBreak="0">
     <w:nsid w:val="2B4B1B4B"/>
     <w:multiLevelType w:val="multilevel"/>
     <w:tmpl w:val="0C0C001F"/>
@@ -683,7 +2512,93 @@
       </w:pPr>
     </w:lvl>
   </w:abstractNum>
-  <w:abstractNum w:abstractNumId="1" w15:restartNumberingAfterBreak="0">
+  <w:abstractNum w:abstractNumId="2" w15:restartNumberingAfterBreak="0">
+    <w:nsid w:val="357F0002"/>
+    <w:multiLevelType w:val="hybridMultilevel"/>
+    <w:tmpl w:val="18667556"/>
+    <w:lvl w:ilvl="0" w:tplc="0C0C000F">
+      <w:start w:val="1"/>
+      <w:numFmt w:val="decimal"/>
+      <w:lvlText w:val="%1."/>
+      <w:lvlJc w:val="left"/>
+      <w:pPr>
+        <w:ind w:left="1068" w:hanging="360"/>
+      </w:pPr>
+    </w:lvl>
+    <w:lvl w:ilvl="1" w:tplc="0C0C0019" w:tentative="1">
+      <w:start w:val="1"/>
+      <w:numFmt w:val="lowerLetter"/>
+      <w:lvlText w:val="%2."/>
+      <w:lvlJc w:val="left"/>
+      <w:pPr>
+        <w:ind w:left="1788" w:hanging="360"/>
+      </w:pPr>
+    </w:lvl>
+    <w:lvl w:ilvl="2" w:tplc="0C0C001B" w:tentative="1">
+      <w:start w:val="1"/>
+      <w:numFmt w:val="lowerRoman"/>
+      <w:lvlText w:val="%3."/>
+      <w:lvlJc w:val="right"/>
+      <w:pPr>
+        <w:ind w:left="2508" w:hanging="180"/>
+      </w:pPr>
+    </w:lvl>
+    <w:lvl w:ilvl="3" w:tplc="0C0C000F" w:tentative="1">
+      <w:start w:val="1"/>
+      <w:numFmt w:val="decimal"/>
+      <w:lvlText w:val="%4."/>
+      <w:lvlJc w:val="left"/>
+      <w:pPr>
+        <w:ind w:left="3228" w:hanging="360"/>
+      </w:pPr>
+    </w:lvl>
+    <w:lvl w:ilvl="4" w:tplc="0C0C0019" w:tentative="1">
+      <w:start w:val="1"/>
+      <w:numFmt w:val="lowerLetter"/>
+      <w:lvlText w:val="%5."/>
+      <w:lvlJc w:val="left"/>
+      <w:pPr>
+        <w:ind w:left="3948" w:hanging="360"/>
+      </w:pPr>
+    </w:lvl>
+    <w:lvl w:ilvl="5" w:tplc="0C0C001B" w:tentative="1">
+      <w:start w:val="1"/>
+      <w:numFmt w:val="lowerRoman"/>
+      <w:lvlText w:val="%6."/>
+      <w:lvlJc w:val="right"/>
+      <w:pPr>
+        <w:ind w:left="4668" w:hanging="180"/>
+      </w:pPr>
+    </w:lvl>
+    <w:lvl w:ilvl="6" w:tplc="0C0C000F" w:tentative="1">
+      <w:start w:val="1"/>
+      <w:numFmt w:val="decimal"/>
+      <w:lvlText w:val="%7."/>
+      <w:lvlJc w:val="left"/>
+      <w:pPr>
+        <w:ind w:left="5388" w:hanging="360"/>
+      </w:pPr>
+    </w:lvl>
+    <w:lvl w:ilvl="7" w:tplc="0C0C0019" w:tentative="1">
+      <w:start w:val="1"/>
+      <w:numFmt w:val="lowerLetter"/>
+      <w:lvlText w:val="%8."/>
+      <w:lvlJc w:val="left"/>
+      <w:pPr>
+        <w:ind w:left="6108" w:hanging="360"/>
+      </w:pPr>
+    </w:lvl>
+    <w:lvl w:ilvl="8" w:tplc="0C0C001B" w:tentative="1">
+      <w:start w:val="1"/>
+      <w:numFmt w:val="lowerRoman"/>
+      <w:lvlText w:val="%9."/>
+      <w:lvlJc w:val="right"/>
+      <w:pPr>
+        <w:ind w:left="6828" w:hanging="180"/>
+      </w:pPr>
+    </w:lvl>
+  </w:abstractNum>
+  <w:abstractNum w:abstractNumId="3" w15:restartNumberingAfterBreak="0">
     <w:nsid w:val="3E574EA7"/>
     <w:multiLevelType w:val="hybridMultilevel"/>
     <w:tmpl w:val="639CE070"/>
@@ -796,7 +2711,93 @@
       </w:rPr>
     </w:lvl>
   </w:abstractNum>
-  <w:abstractNum w:abstractNumId="2" w15:restartNumberingAfterBreak="0">
+  <w:abstractNum w:abstractNumId="4" w15:restartNumberingAfterBreak="0">
+    <w:nsid w:val="61A42BD9"/>
+    <w:multiLevelType w:val="hybridMultilevel"/>
+    <w:tmpl w:val="A85667B4"/>
+    <w:lvl w:ilvl="0" w:tplc="0C0C000F">
+      <w:start w:val="1"/>
+      <w:numFmt w:val="decimal"/>
+      <w:lvlText w:val="%1."/>
+      <w:lvlJc w:val="left"/>
+      <w:pPr>
+        <w:ind w:left="720" w:hanging="360"/>
+      </w:pPr>
+    </w:lvl>
+    <w:lvl w:ilvl="1" w:tplc="0C0C0019" w:tentative="1">
+      <w:start w:val="1"/>
+      <w:numFmt w:val="lowerLetter"/>
+      <w:lvlText w:val="%2."/>
+      <w:lvlJc w:val="left"/>
+      <w:pPr>
+        <w:ind w:left="1440" w:hanging="360"/>
+      </w:pPr>
+    </w:lvl>
+    <w:lvl w:ilvl="2" w:tplc="0C0C001B" w:tentative="1">
+      <w:start w:val="1"/>
+      <w:numFmt w:val="lowerRoman"/>
+      <w:lvlText w:val="%3."/>
+      <w:lvlJc w:val="right"/>
+      <w:pPr>
+        <w:ind w:left="2160" w:hanging="180"/>
+      </w:pPr>
+    </w:lvl>
+    <w:lvl w:ilvl="3" w:tplc="0C0C000F" w:tentative="1">
+      <w:start w:val="1"/>
+      <w:numFmt w:val="decimal"/>
+      <w:lvlText w:val="%4."/>
+      <w:lvlJc w:val="left"/>
+      <w:pPr>
+        <w:ind w:left="2880" w:hanging="360"/>
+      </w:pPr>
+    </w:lvl>
+    <w:lvl w:ilvl="4" w:tplc="0C0C0019" w:tentative="1">
+      <w:start w:val="1"/>
+      <w:numFmt w:val="lowerLetter"/>
+      <w:lvlText w:val="%5."/>
+      <w:lvlJc w:val="left"/>
+      <w:pPr>
+        <w:ind w:left="3600" w:hanging="360"/>
+      </w:pPr>
+    </w:lvl>
+    <w:lvl w:ilvl="5" w:tplc="0C0C001B" w:tentative="1">
+      <w:start w:val="1"/>
+      <w:numFmt w:val="lowerRoman"/>
+      <w:lvlText w:val="%6."/>
+      <w:lvlJc w:val="right"/>
+      <w:pPr>
+        <w:ind w:left="4320" w:hanging="180"/>
+      </w:pPr>
+    </w:lvl>
+    <w:lvl w:ilvl="6" w:tplc="0C0C000F" w:tentative="1">
+      <w:start w:val="1"/>
+      <w:numFmt w:val="decimal"/>
+      <w:lvlText w:val="%7."/>
+      <w:lvlJc w:val="left"/>
+      <w:pPr>
+        <w:ind w:left="5040" w:hanging="360"/>
+      </w:pPr>
+    </w:lvl>
+    <w:lvl w:ilvl="7" w:tplc="0C0C0019" w:tentative="1">
+      <w:start w:val="1"/>
+      <w:numFmt w:val="lowerLetter"/>
+      <w:lvlText w:val="%8."/>
+      <w:lvlJc w:val="left"/>
+      <w:pPr>
+        <w:ind w:left="5760" w:hanging="360"/>
+      </w:pPr>
+    </w:lvl>
+    <w:lvl w:ilvl="8" w:tplc="0C0C001B" w:tentative="1">
+      <w:start w:val="1"/>
+      <w:numFmt w:val="lowerRoman"/>
+      <w:lvlText w:val="%9."/>
+      <w:lvlJc w:val="right"/>
+      <w:pPr>
+        <w:ind w:left="6480" w:hanging="180"/>
+      </w:pPr>
+    </w:lvl>
+  </w:abstractNum>
+  <w:abstractNum w:abstractNumId="5" w15:restartNumberingAfterBreak="0">
     <w:nsid w:val="73FA063C"/>
     <w:multiLevelType w:val="multilevel"/>
     <w:tmpl w:val="0C0C001F"/>
@@ -883,13 +2884,22 @@
     </w:lvl>
   </w:abstractNum>
   <w:num w:numId="1">
+    <w:abstractNumId w:val="3"/>
+  </w:num>
+  <w:num w:numId="2">
+    <w:abstractNumId w:val="5"/>
+  </w:num>
+  <w:num w:numId="3">
     <w:abstractNumId w:val="1"/>
   </w:num>
-  <w:num w:numId="2">
+  <w:num w:numId="4">
+    <w:abstractNumId w:val="0"/>
+  </w:num>
+  <w:num w:numId="5">
     <w:abstractNumId w:val="2"/>
   </w:num>
-  <w:num w:numId="3">
-    <w:abstractNumId w:val="0"/>
+  <w:num w:numId="6">
+    <w:abstractNumId w:val="4"/>
   </w:num>
 </w:numbering>
 </file>

</xml_diff>

<commit_message>
USER INTERFACE TEST CASES
</commit_message>
<xml_diff>
--- a/USER INTERFACE TEST CASES.docx
+++ b/USER INTERFACE TEST CASES.docx
@@ -21,7 +21,7 @@
           <w:lang w:val="en-CA"/>
         </w:rPr>
         <w:drawing>
-          <wp:inline distT="0" distB="0" distL="0" distR="0">
+          <wp:inline distT="0" distB="0" distL="0" distR="0" wp14:anchorId="34719FED" wp14:editId="06112609">
             <wp:extent cx="4226944" cy="1500505"/>
             <wp:effectExtent l="0" t="0" r="0" b="0"/>
             <wp:docPr id="1" name="Image 1" descr="C:\Users\Wissem\Documents\GitHub\UA1-SO\public_html\img\newlogo.png"/>
@@ -462,15 +462,6 @@
     </w:p>
     <w:p>
       <w:pPr>
-        <w:rPr>
-          <w:rFonts w:ascii="Times New Roman" w:hAnsi="Times New Roman" w:cs="Times New Roman"/>
-          <w:sz w:val="28"/>
-          <w:lang w:val="en-CA"/>
-        </w:rPr>
-      </w:pPr>
-    </w:p>
-    <w:p>
-      <w:pPr>
         <w:pStyle w:val="Paragraphedeliste"/>
         <w:numPr>
           <w:ilvl w:val="0"/>
@@ -684,7 +675,6 @@
           <w:sz w:val="28"/>
           <w:lang w:val="en-CA"/>
         </w:rPr>
-        <w:lastRenderedPageBreak/>
         <w:t xml:space="preserve"> Creating a new account with</w:t>
       </w:r>
       <w:r>
@@ -725,7 +715,7 @@
           <w:noProof/>
         </w:rPr>
         <w:drawing>
-          <wp:inline distT="0" distB="0" distL="0" distR="0">
+          <wp:inline distT="0" distB="0" distL="0" distR="0" wp14:anchorId="5AECE010" wp14:editId="4C5CB9E0">
             <wp:extent cx="241014" cy="199965"/>
             <wp:effectExtent l="0" t="0" r="6985" b="0"/>
             <wp:docPr id="3" name="Image 3" descr="Image result for check"/>
@@ -789,8 +779,9 @@
         <w:rPr>
           <w:noProof/>
         </w:rPr>
+        <w:lastRenderedPageBreak/>
         <w:drawing>
-          <wp:inline distT="0" distB="0" distL="0" distR="0" wp14:anchorId="168799B6" wp14:editId="6B20A49F">
+          <wp:inline distT="0" distB="0" distL="0" distR="0" wp14:anchorId="1C53AE14" wp14:editId="5149F7BA">
             <wp:extent cx="4953000" cy="304800"/>
             <wp:effectExtent l="19050" t="19050" r="19050" b="19050"/>
             <wp:docPr id="2" name="Image 2"/>
@@ -898,7 +889,7 @@
           <w:noProof/>
         </w:rPr>
         <w:drawing>
-          <wp:inline distT="0" distB="0" distL="0" distR="0" wp14:anchorId="4E22E02F" wp14:editId="2AFF376E">
+          <wp:inline distT="0" distB="0" distL="0" distR="0" wp14:anchorId="1DB178D5" wp14:editId="3C754A30">
             <wp:extent cx="241014" cy="199965"/>
             <wp:effectExtent l="0" t="0" r="6985" b="0"/>
             <wp:docPr id="4" name="Image 4" descr="Image result for check"/>
@@ -963,7 +954,7 @@
           <w:noProof/>
         </w:rPr>
         <w:drawing>
-          <wp:inline distT="0" distB="0" distL="0" distR="0" wp14:anchorId="1466B6FA" wp14:editId="14EEB67D">
+          <wp:inline distT="0" distB="0" distL="0" distR="0" wp14:anchorId="7AABDFDC" wp14:editId="2EB8059E">
             <wp:extent cx="4838700" cy="304800"/>
             <wp:effectExtent l="19050" t="19050" r="19050" b="19050"/>
             <wp:docPr id="10" name="Image 10"/>
@@ -1056,7 +1047,7 @@
           <w:noProof/>
         </w:rPr>
         <w:drawing>
-          <wp:inline distT="0" distB="0" distL="0" distR="0" wp14:anchorId="4E22E02F" wp14:editId="2AFF376E">
+          <wp:inline distT="0" distB="0" distL="0" distR="0" wp14:anchorId="64BC3A44" wp14:editId="24142190">
             <wp:extent cx="241014" cy="199965"/>
             <wp:effectExtent l="0" t="0" r="6985" b="0"/>
             <wp:docPr id="5" name="Image 5" descr="Image result for check"/>
@@ -1121,7 +1112,7 @@
           <w:noProof/>
         </w:rPr>
         <w:drawing>
-          <wp:inline distT="0" distB="0" distL="0" distR="0" wp14:anchorId="27746069" wp14:editId="1EBB2232">
+          <wp:inline distT="0" distB="0" distL="0" distR="0" wp14:anchorId="33586981" wp14:editId="61D44BAF">
             <wp:extent cx="4533900" cy="638175"/>
             <wp:effectExtent l="19050" t="19050" r="19050" b="28575"/>
             <wp:docPr id="11" name="Image 11"/>
@@ -1221,7 +1212,7 @@
           <w:noProof/>
         </w:rPr>
         <w:drawing>
-          <wp:inline distT="0" distB="0" distL="0" distR="0" wp14:anchorId="4E22E02F" wp14:editId="2AFF376E">
+          <wp:inline distT="0" distB="0" distL="0" distR="0" wp14:anchorId="28685FE7" wp14:editId="4733E6E7">
             <wp:extent cx="241014" cy="199965"/>
             <wp:effectExtent l="0" t="0" r="6985" b="0"/>
             <wp:docPr id="6" name="Image 6" descr="Image result for check"/>
@@ -1286,7 +1277,7 @@
           <w:noProof/>
         </w:rPr>
         <w:drawing>
-          <wp:inline distT="0" distB="0" distL="0" distR="0" wp14:anchorId="13F4A87B" wp14:editId="2F0945AD">
+          <wp:inline distT="0" distB="0" distL="0" distR="0" wp14:anchorId="2D2DF86C" wp14:editId="57A00C2B">
             <wp:extent cx="1762125" cy="314325"/>
             <wp:effectExtent l="19050" t="19050" r="28575" b="28575"/>
             <wp:docPr id="12" name="Image 12"/>
@@ -1386,7 +1377,7 @@
           <w:noProof/>
         </w:rPr>
         <w:drawing>
-          <wp:inline distT="0" distB="0" distL="0" distR="0" wp14:anchorId="4E22E02F" wp14:editId="2AFF376E">
+          <wp:inline distT="0" distB="0" distL="0" distR="0" wp14:anchorId="31FFABA8" wp14:editId="3869244C">
             <wp:extent cx="241014" cy="199965"/>
             <wp:effectExtent l="0" t="0" r="6985" b="0"/>
             <wp:docPr id="7" name="Image 7" descr="Image result for check"/>
@@ -1451,7 +1442,7 @@
           <w:noProof/>
         </w:rPr>
         <w:drawing>
-          <wp:inline distT="0" distB="0" distL="0" distR="0" wp14:anchorId="4E28B13A" wp14:editId="1D35AAC6">
+          <wp:inline distT="0" distB="0" distL="0" distR="0" wp14:anchorId="34A25067" wp14:editId="51F33C42">
             <wp:extent cx="4095750" cy="304800"/>
             <wp:effectExtent l="19050" t="19050" r="19050" b="19050"/>
             <wp:docPr id="13" name="Image 13"/>
@@ -1551,7 +1542,7 @@
           <w:noProof/>
         </w:rPr>
         <w:drawing>
-          <wp:inline distT="0" distB="0" distL="0" distR="0" wp14:anchorId="4E22E02F" wp14:editId="2AFF376E">
+          <wp:inline distT="0" distB="0" distL="0" distR="0" wp14:anchorId="7B5B9CB2" wp14:editId="04974803">
             <wp:extent cx="241014" cy="199965"/>
             <wp:effectExtent l="0" t="0" r="6985" b="0"/>
             <wp:docPr id="8" name="Image 8" descr="Image result for check"/>
@@ -1616,7 +1607,7 @@
           <w:noProof/>
         </w:rPr>
         <w:drawing>
-          <wp:inline distT="0" distB="0" distL="0" distR="0" wp14:anchorId="6B374DA2" wp14:editId="0EFBF818">
+          <wp:inline distT="0" distB="0" distL="0" distR="0" wp14:anchorId="3AB24B92" wp14:editId="6509E785">
             <wp:extent cx="3800475" cy="342900"/>
             <wp:effectExtent l="19050" t="19050" r="28575" b="19050"/>
             <wp:docPr id="14" name="Image 14"/>
@@ -1709,7 +1700,7 @@
           <w:noProof/>
         </w:rPr>
         <w:drawing>
-          <wp:inline distT="0" distB="0" distL="0" distR="0" wp14:anchorId="7E7B208C" wp14:editId="549C89E7">
+          <wp:inline distT="0" distB="0" distL="0" distR="0" wp14:anchorId="4803BE18" wp14:editId="52A08452">
             <wp:extent cx="241014" cy="199965"/>
             <wp:effectExtent l="0" t="0" r="6985" b="0"/>
             <wp:docPr id="9" name="Image 9" descr="Image result for check"/>
@@ -1802,6 +1793,129 @@
     <w:p>
       <w:pPr>
         <w:pStyle w:val="Paragraphedeliste"/>
+        <w:ind w:left="708"/>
+        <w:rPr>
+          <w:rFonts w:ascii="Times New Roman" w:hAnsi="Times New Roman" w:cs="Times New Roman"/>
+          <w:sz w:val="28"/>
+          <w:lang w:val="en-CA"/>
+        </w:rPr>
+      </w:pPr>
+    </w:p>
+    <w:p>
+      <w:pPr>
+        <w:pStyle w:val="Paragraphedeliste"/>
+        <w:ind w:left="708"/>
+        <w:rPr>
+          <w:rFonts w:ascii="Times New Roman" w:hAnsi="Times New Roman" w:cs="Times New Roman"/>
+          <w:sz w:val="28"/>
+          <w:lang w:val="en-CA"/>
+        </w:rPr>
+      </w:pPr>
+    </w:p>
+    <w:p>
+      <w:pPr>
+        <w:pStyle w:val="Paragraphedeliste"/>
+        <w:ind w:left="708"/>
+        <w:rPr>
+          <w:rFonts w:ascii="Times New Roman" w:hAnsi="Times New Roman" w:cs="Times New Roman"/>
+          <w:sz w:val="28"/>
+          <w:lang w:val="en-CA"/>
+        </w:rPr>
+      </w:pPr>
+    </w:p>
+    <w:p>
+      <w:pPr>
+        <w:pStyle w:val="Paragraphedeliste"/>
+        <w:ind w:left="708"/>
+        <w:rPr>
+          <w:rFonts w:ascii="Times New Roman" w:hAnsi="Times New Roman" w:cs="Times New Roman"/>
+          <w:sz w:val="28"/>
+          <w:lang w:val="en-CA"/>
+        </w:rPr>
+      </w:pPr>
+    </w:p>
+    <w:p>
+      <w:pPr>
+        <w:pStyle w:val="Paragraphedeliste"/>
+        <w:ind w:left="708"/>
+        <w:rPr>
+          <w:rFonts w:ascii="Times New Roman" w:hAnsi="Times New Roman" w:cs="Times New Roman"/>
+          <w:sz w:val="28"/>
+          <w:lang w:val="en-CA"/>
+        </w:rPr>
+      </w:pPr>
+    </w:p>
+    <w:p>
+      <w:pPr>
+        <w:pStyle w:val="Paragraphedeliste"/>
+        <w:ind w:left="708"/>
+        <w:rPr>
+          <w:rFonts w:ascii="Times New Roman" w:hAnsi="Times New Roman" w:cs="Times New Roman"/>
+          <w:sz w:val="28"/>
+          <w:lang w:val="en-CA"/>
+        </w:rPr>
+      </w:pPr>
+    </w:p>
+    <w:p>
+      <w:pPr>
+        <w:pStyle w:val="Paragraphedeliste"/>
+        <w:ind w:left="708"/>
+        <w:rPr>
+          <w:rFonts w:ascii="Times New Roman" w:hAnsi="Times New Roman" w:cs="Times New Roman"/>
+          <w:sz w:val="28"/>
+          <w:lang w:val="en-CA"/>
+        </w:rPr>
+      </w:pPr>
+    </w:p>
+    <w:p>
+      <w:pPr>
+        <w:pStyle w:val="Paragraphedeliste"/>
+        <w:ind w:left="708"/>
+        <w:rPr>
+          <w:rFonts w:ascii="Times New Roman" w:hAnsi="Times New Roman" w:cs="Times New Roman"/>
+          <w:sz w:val="28"/>
+          <w:lang w:val="en-CA"/>
+        </w:rPr>
+      </w:pPr>
+    </w:p>
+    <w:p>
+      <w:pPr>
+        <w:pStyle w:val="Paragraphedeliste"/>
+        <w:ind w:left="708"/>
+        <w:rPr>
+          <w:rFonts w:ascii="Times New Roman" w:hAnsi="Times New Roman" w:cs="Times New Roman"/>
+          <w:sz w:val="28"/>
+          <w:lang w:val="en-CA"/>
+        </w:rPr>
+      </w:pPr>
+    </w:p>
+    <w:p>
+      <w:pPr>
+        <w:pStyle w:val="Paragraphedeliste"/>
+        <w:ind w:left="708"/>
+        <w:rPr>
+          <w:rFonts w:ascii="Times New Roman" w:hAnsi="Times New Roman" w:cs="Times New Roman"/>
+          <w:sz w:val="28"/>
+          <w:lang w:val="en-CA"/>
+        </w:rPr>
+      </w:pPr>
+      <w:bookmarkStart w:id="1" w:name="_GoBack"/>
+      <w:bookmarkEnd w:id="1"/>
+    </w:p>
+    <w:p>
+      <w:pPr>
+        <w:pStyle w:val="Paragraphedeliste"/>
+        <w:ind w:left="708"/>
+        <w:rPr>
+          <w:rFonts w:ascii="Times New Roman" w:hAnsi="Times New Roman" w:cs="Times New Roman"/>
+          <w:sz w:val="28"/>
+          <w:lang w:val="en-CA"/>
+        </w:rPr>
+      </w:pPr>
+    </w:p>
+    <w:p>
+      <w:pPr>
+        <w:pStyle w:val="Paragraphedeliste"/>
         <w:numPr>
           <w:ilvl w:val="0"/>
           <w:numId w:val="2"/>
@@ -1820,10 +1934,9 @@
           <w:sz w:val="28"/>
           <w:lang w:val="en-CA"/>
         </w:rPr>
+        <w:lastRenderedPageBreak/>
         <w:t>QUESTION FUNCTIONALITIES</w:t>
       </w:r>
-      <w:bookmarkStart w:id="1" w:name="_GoBack"/>
-      <w:bookmarkEnd w:id="1"/>
     </w:p>
     <w:p>
       <w:pPr>
@@ -1852,118 +1965,27 @@
           <w:sz w:val="28"/>
           <w:lang w:val="en-CA"/>
         </w:rPr>
-        <w:t>To successfully create an account, the user needs to follow these requirements:</w:t>
-      </w:r>
-    </w:p>
-    <w:p>
-      <w:pPr>
-        <w:pStyle w:val="Paragraphedeliste"/>
-        <w:numPr>
-          <w:ilvl w:val="0"/>
-          <w:numId w:val="4"/>
-        </w:numPr>
-        <w:rPr>
-          <w:rFonts w:ascii="Times New Roman" w:hAnsi="Times New Roman" w:cs="Times New Roman"/>
-          <w:sz w:val="28"/>
-          <w:lang w:val="en-CA"/>
-        </w:rPr>
-      </w:pPr>
-      <w:r>
-        <w:rPr>
-          <w:rFonts w:ascii="Times New Roman" w:hAnsi="Times New Roman" w:cs="Times New Roman"/>
-          <w:sz w:val="28"/>
-          <w:lang w:val="en-CA"/>
-        </w:rPr>
-        <w:t>Enter a username of at least 4 characters.</w:t>
-      </w:r>
-    </w:p>
-    <w:p>
-      <w:pPr>
-        <w:pStyle w:val="Paragraphedeliste"/>
-        <w:numPr>
-          <w:ilvl w:val="0"/>
-          <w:numId w:val="4"/>
-        </w:numPr>
-        <w:rPr>
-          <w:rFonts w:ascii="Times New Roman" w:hAnsi="Times New Roman" w:cs="Times New Roman"/>
-          <w:sz w:val="28"/>
-          <w:lang w:val="en-CA"/>
-        </w:rPr>
-      </w:pPr>
-      <w:r>
-        <w:rPr>
-          <w:rFonts w:ascii="Times New Roman" w:hAnsi="Times New Roman" w:cs="Times New Roman"/>
-          <w:sz w:val="28"/>
-          <w:lang w:val="en-CA"/>
-        </w:rPr>
-        <w:t>Enter a password between 8 and 20 characters.</w:t>
-      </w:r>
-    </w:p>
-    <w:p>
-      <w:pPr>
-        <w:pStyle w:val="Paragraphedeliste"/>
-        <w:numPr>
-          <w:ilvl w:val="0"/>
-          <w:numId w:val="4"/>
-        </w:numPr>
-        <w:rPr>
-          <w:rFonts w:ascii="Times New Roman" w:hAnsi="Times New Roman" w:cs="Times New Roman"/>
-          <w:sz w:val="28"/>
-          <w:lang w:val="en-CA"/>
-        </w:rPr>
-      </w:pPr>
-      <w:r>
-        <w:rPr>
-          <w:rFonts w:ascii="Times New Roman" w:hAnsi="Times New Roman" w:cs="Times New Roman"/>
-          <w:sz w:val="28"/>
-          <w:lang w:val="en-CA"/>
-        </w:rPr>
-        <w:t>Choose both security questions and give answers to both.</w:t>
-      </w:r>
-    </w:p>
-    <w:p>
-      <w:pPr>
-        <w:pStyle w:val="Paragraphedeliste"/>
-        <w:numPr>
-          <w:ilvl w:val="0"/>
-          <w:numId w:val="4"/>
-        </w:numPr>
-        <w:rPr>
-          <w:rFonts w:ascii="Times New Roman" w:hAnsi="Times New Roman" w:cs="Times New Roman"/>
-          <w:sz w:val="28"/>
-          <w:lang w:val="en-CA"/>
-        </w:rPr>
-      </w:pPr>
-      <w:r>
-        <w:rPr>
-          <w:rFonts w:ascii="Times New Roman" w:hAnsi="Times New Roman" w:cs="Times New Roman"/>
-          <w:sz w:val="28"/>
-          <w:lang w:val="en-CA"/>
-        </w:rPr>
-        <w:t>Select a profession</w:t>
-      </w:r>
-    </w:p>
-    <w:p>
-      <w:pPr>
-        <w:pStyle w:val="Paragraphedeliste"/>
-        <w:numPr>
-          <w:ilvl w:val="0"/>
-          <w:numId w:val="4"/>
-        </w:numPr>
-        <w:rPr>
-          <w:rFonts w:ascii="Times New Roman" w:hAnsi="Times New Roman" w:cs="Times New Roman"/>
-          <w:sz w:val="28"/>
-          <w:lang w:val="en-CA"/>
-        </w:rPr>
-      </w:pPr>
-      <w:r>
-        <w:rPr>
-          <w:rFonts w:ascii="Times New Roman" w:hAnsi="Times New Roman" w:cs="Times New Roman"/>
-          <w:sz w:val="28"/>
-          <w:lang w:val="en-CA"/>
-        </w:rPr>
-        <w:t>Select a gender</w:t>
-      </w:r>
+        <w:t xml:space="preserve">To successfully create </w:t>
+      </w:r>
+      <w:r>
+        <w:rPr>
+          <w:rFonts w:ascii="Times New Roman" w:hAnsi="Times New Roman" w:cs="Times New Roman"/>
+          <w:sz w:val="28"/>
+          <w:lang w:val="en-CA"/>
+        </w:rPr>
+        <w:t>a question, a user needs to be connected, and then clicking on “New Question”.</w:t>
+      </w:r>
+    </w:p>
+    <w:p>
+      <w:pPr>
+        <w:pStyle w:val="Paragraphedeliste"/>
+        <w:ind w:left="360"/>
+        <w:rPr>
+          <w:rFonts w:ascii="Times New Roman" w:hAnsi="Times New Roman" w:cs="Times New Roman"/>
+          <w:sz w:val="28"/>
+          <w:lang w:val="en-CA"/>
+        </w:rPr>
+      </w:pPr>
     </w:p>
     <w:p>
       <w:pPr>
@@ -1985,7 +2007,7 @@
           <w:sz w:val="28"/>
           <w:lang w:val="en-CA"/>
         </w:rPr>
-        <w:t xml:space="preserve"> Creating a new account with wrong username</w:t>
+        <w:t xml:space="preserve"> Not Logged in</w:t>
       </w:r>
       <w:r>
         <w:rPr>
@@ -2001,23 +2023,14 @@
           <w:sz w:val="28"/>
           <w:lang w:val="en-CA"/>
         </w:rPr>
-        <w:t xml:space="preserve"> </w:t>
-      </w:r>
-      <w:r>
-        <w:rPr>
-          <w:rFonts w:ascii="Times New Roman" w:hAnsi="Times New Roman" w:cs="Times New Roman"/>
-          <w:sz w:val="28"/>
-          <w:lang w:val="en-CA"/>
-        </w:rPr>
         <w:tab/>
-        <w:t xml:space="preserve"> </w:t>
       </w:r>
       <w:r>
         <w:rPr>
           <w:noProof/>
         </w:rPr>
         <w:drawing>
-          <wp:inline distT="0" distB="0" distL="0" distR="0" wp14:anchorId="69F7723C" wp14:editId="54E65DA8">
+          <wp:inline distT="0" distB="0" distL="0" distR="0" wp14:anchorId="73012350" wp14:editId="0DB4B8FD">
             <wp:extent cx="241014" cy="199965"/>
             <wp:effectExtent l="0" t="0" r="6985" b="0"/>
             <wp:docPr id="15" name="Image 15" descr="Image result for check"/>
@@ -2068,60 +2081,24 @@
     </w:p>
     <w:p>
       <w:pPr>
-        <w:pStyle w:val="Paragraphedeliste"/>
         <w:spacing w:line="360" w:lineRule="auto"/>
-        <w:ind w:left="792"/>
-        <w:rPr>
-          <w:rFonts w:ascii="Times New Roman" w:hAnsi="Times New Roman" w:cs="Times New Roman"/>
-          <w:sz w:val="28"/>
-          <w:lang w:val="en-CA"/>
-        </w:rPr>
-      </w:pPr>
-      <w:r>
-        <w:rPr>
+        <w:ind w:firstLine="708"/>
+        <w:rPr>
+          <w:rFonts w:ascii="Times New Roman" w:hAnsi="Times New Roman" w:cs="Times New Roman"/>
+          <w:b/>
+          <w:sz w:val="24"/>
+          <w:lang w:val="en-CA"/>
+        </w:rPr>
+      </w:pPr>
+      <w:r>
+        <w:rPr>
+          <w:rFonts w:ascii="Times New Roman" w:hAnsi="Times New Roman" w:cs="Times New Roman"/>
+          <w:b/>
           <w:noProof/>
-        </w:rPr>
-        <w:lastRenderedPageBreak/>
-        <w:drawing>
-          <wp:inline distT="0" distB="0" distL="0" distR="0" wp14:anchorId="24A3EB85" wp14:editId="3F8F1FF6">
-            <wp:extent cx="4953000" cy="304800"/>
-            <wp:effectExtent l="19050" t="19050" r="19050" b="19050"/>
-            <wp:docPr id="16" name="Image 16"/>
-            <wp:cNvGraphicFramePr>
-              <a:graphicFrameLocks xmlns:a="http://schemas.openxmlformats.org/drawingml/2006/main" noChangeAspect="1"/>
-            </wp:cNvGraphicFramePr>
-            <a:graphic xmlns:a="http://schemas.openxmlformats.org/drawingml/2006/main">
-              <a:graphicData uri="http://schemas.openxmlformats.org/drawingml/2006/picture">
-                <pic:pic xmlns:pic="http://schemas.openxmlformats.org/drawingml/2006/picture">
-                  <pic:nvPicPr>
-                    <pic:cNvPr id="1" name=""/>
-                    <pic:cNvPicPr/>
-                  </pic:nvPicPr>
-                  <pic:blipFill>
-                    <a:blip r:embed="rId7"/>
-                    <a:stretch>
-                      <a:fillRect/>
-                    </a:stretch>
-                  </pic:blipFill>
-                  <pic:spPr>
-                    <a:xfrm>
-                      <a:off x="0" y="0"/>
-                      <a:ext cx="4953000" cy="304800"/>
-                    </a:xfrm>
-                    <a:prstGeom prst="rect">
-                      <a:avLst/>
-                    </a:prstGeom>
-                    <a:ln>
-                      <a:solidFill>
-                        <a:schemeClr val="tx1"/>
-                      </a:solidFill>
-                    </a:ln>
-                  </pic:spPr>
-                </pic:pic>
-              </a:graphicData>
-            </a:graphic>
-          </wp:inline>
-        </w:drawing>
+          <w:sz w:val="24"/>
+          <w:lang w:val="en-CA"/>
+        </w:rPr>
+        <w:t>The user does not have an option to add a question.</w:t>
       </w:r>
     </w:p>
     <w:p>
@@ -2152,15 +2129,7 @@
           <w:sz w:val="28"/>
           <w:lang w:val="en-CA"/>
         </w:rPr>
-        <w:t xml:space="preserve">Creating a new account with wrong </w:t>
-      </w:r>
-      <w:r>
-        <w:rPr>
-          <w:rFonts w:ascii="Times New Roman" w:hAnsi="Times New Roman" w:cs="Times New Roman"/>
-          <w:sz w:val="28"/>
-          <w:lang w:val="en-CA"/>
-        </w:rPr>
-        <w:t>password</w:t>
+        <w:t>Logged in</w:t>
       </w:r>
       <w:r>
         <w:rPr>
@@ -2184,14 +2153,14 @@
           <w:sz w:val="28"/>
           <w:lang w:val="en-CA"/>
         </w:rPr>
-        <w:t xml:space="preserve"> </w:t>
+        <w:tab/>
       </w:r>
       <w:r>
         <w:rPr>
           <w:noProof/>
         </w:rPr>
         <w:drawing>
-          <wp:inline distT="0" distB="0" distL="0" distR="0" wp14:anchorId="70CA079E" wp14:editId="11931DC8">
+          <wp:inline distT="0" distB="0" distL="0" distR="0" wp14:anchorId="37EA717C" wp14:editId="381076F1">
             <wp:extent cx="241014" cy="199965"/>
             <wp:effectExtent l="0" t="0" r="6985" b="0"/>
             <wp:docPr id="17" name="Image 17" descr="Image result for check"/>
@@ -2256,10 +2225,10 @@
           <w:noProof/>
         </w:rPr>
         <w:drawing>
-          <wp:inline distT="0" distB="0" distL="0" distR="0" wp14:anchorId="53EA2BFD" wp14:editId="59A67ACD">
-            <wp:extent cx="4838700" cy="304800"/>
-            <wp:effectExtent l="19050" t="19050" r="19050" b="19050"/>
-            <wp:docPr id="18" name="Image 18"/>
+          <wp:inline distT="0" distB="0" distL="0" distR="0" wp14:anchorId="45C832A6" wp14:editId="2C4BDE4D">
+            <wp:extent cx="1190625" cy="400050"/>
+            <wp:effectExtent l="0" t="0" r="9525" b="0"/>
+            <wp:docPr id="20" name="Image 20"/>
             <wp:cNvGraphicFramePr>
               <a:graphicFrameLocks xmlns:a="http://schemas.openxmlformats.org/drawingml/2006/main" noChangeAspect="1"/>
             </wp:cNvGraphicFramePr>
@@ -2271,7 +2240,7 @@
                     <pic:cNvPicPr/>
                   </pic:nvPicPr>
                   <pic:blipFill>
-                    <a:blip r:embed="rId8"/>
+                    <a:blip r:embed="rId13"/>
                     <a:stretch>
                       <a:fillRect/>
                     </a:stretch>
@@ -2279,7 +2248,151 @@
                   <pic:spPr>
                     <a:xfrm>
                       <a:off x="0" y="0"/>
-                      <a:ext cx="4838700" cy="304800"/>
+                      <a:ext cx="1190625" cy="400050"/>
+                    </a:xfrm>
+                    <a:prstGeom prst="rect">
+                      <a:avLst/>
+                    </a:prstGeom>
+                  </pic:spPr>
+                </pic:pic>
+              </a:graphicData>
+            </a:graphic>
+          </wp:inline>
+        </w:drawing>
+      </w:r>
+    </w:p>
+    <w:p>
+      <w:pPr>
+        <w:pStyle w:val="Paragraphedeliste"/>
+        <w:numPr>
+          <w:ilvl w:val="1"/>
+          <w:numId w:val="2"/>
+        </w:numPr>
+        <w:spacing w:line="360" w:lineRule="auto"/>
+        <w:rPr>
+          <w:rFonts w:ascii="Times New Roman" w:hAnsi="Times New Roman" w:cs="Times New Roman"/>
+          <w:sz w:val="28"/>
+          <w:lang w:val="en-CA"/>
+        </w:rPr>
+      </w:pPr>
+      <w:r>
+        <w:rPr>
+          <w:rFonts w:ascii="Times New Roman" w:hAnsi="Times New Roman" w:cs="Times New Roman"/>
+          <w:sz w:val="28"/>
+          <w:lang w:val="en-CA"/>
+        </w:rPr>
+        <w:t xml:space="preserve"> </w:t>
+      </w:r>
+      <w:r>
+        <w:rPr>
+          <w:rFonts w:ascii="Times New Roman" w:hAnsi="Times New Roman" w:cs="Times New Roman"/>
+          <w:sz w:val="28"/>
+          <w:lang w:val="en-CA"/>
+        </w:rPr>
+        <w:t>Text area appears, and question can be asked</w:t>
+      </w:r>
+      <w:r>
+        <w:rPr>
+          <w:rFonts w:ascii="Times New Roman" w:hAnsi="Times New Roman" w:cs="Times New Roman"/>
+          <w:sz w:val="28"/>
+          <w:lang w:val="en-CA"/>
+        </w:rPr>
+        <w:tab/>
+      </w:r>
+      <w:r>
+        <w:rPr>
+          <w:noProof/>
+        </w:rPr>
+        <w:drawing>
+          <wp:inline distT="0" distB="0" distL="0" distR="0" wp14:anchorId="30ACC7D1" wp14:editId="6F7A6275">
+            <wp:extent cx="241014" cy="199965"/>
+            <wp:effectExtent l="0" t="0" r="6985" b="0"/>
+            <wp:docPr id="21" name="Image 21" descr="Image result for check"/>
+            <wp:cNvGraphicFramePr>
+              <a:graphicFrameLocks xmlns:a="http://schemas.openxmlformats.org/drawingml/2006/main" noChangeAspect="1"/>
+            </wp:cNvGraphicFramePr>
+            <a:graphic xmlns:a="http://schemas.openxmlformats.org/drawingml/2006/main">
+              <a:graphicData uri="http://schemas.openxmlformats.org/drawingml/2006/picture">
+                <pic:pic xmlns:pic="http://schemas.openxmlformats.org/drawingml/2006/picture">
+                  <pic:nvPicPr>
+                    <pic:cNvPr id="0" name="Picture 2" descr="Image result for check"/>
+                    <pic:cNvPicPr>
+                      <a:picLocks noChangeAspect="1" noChangeArrowheads="1"/>
+                    </pic:cNvPicPr>
+                  </pic:nvPicPr>
+                  <pic:blipFill>
+                    <a:blip r:embed="rId6" cstate="print">
+                      <a:extLst>
+                        <a:ext uri="{28A0092B-C50C-407E-A947-70E740481C1C}">
+                          <a14:useLocalDpi xmlns:a14="http://schemas.microsoft.com/office/drawing/2010/main" val="0"/>
+                        </a:ext>
+                      </a:extLst>
+                    </a:blip>
+                    <a:srcRect/>
+                    <a:stretch>
+                      <a:fillRect/>
+                    </a:stretch>
+                  </pic:blipFill>
+                  <pic:spPr bwMode="auto">
+                    <a:xfrm>
+                      <a:off x="0" y="0"/>
+                      <a:ext cx="269943" cy="223967"/>
+                    </a:xfrm>
+                    <a:prstGeom prst="rect">
+                      <a:avLst/>
+                    </a:prstGeom>
+                    <a:noFill/>
+                    <a:ln>
+                      <a:noFill/>
+                    </a:ln>
+                  </pic:spPr>
+                </pic:pic>
+              </a:graphicData>
+            </a:graphic>
+          </wp:inline>
+        </w:drawing>
+      </w:r>
+    </w:p>
+    <w:p>
+      <w:pPr>
+        <w:pStyle w:val="Paragraphedeliste"/>
+        <w:spacing w:line="360" w:lineRule="auto"/>
+        <w:ind w:left="792"/>
+        <w:rPr>
+          <w:rFonts w:ascii="Times New Roman" w:hAnsi="Times New Roman" w:cs="Times New Roman"/>
+          <w:sz w:val="28"/>
+          <w:lang w:val="en-CA"/>
+        </w:rPr>
+      </w:pPr>
+      <w:r>
+        <w:rPr>
+          <w:noProof/>
+        </w:rPr>
+        <w:drawing>
+          <wp:inline distT="0" distB="0" distL="0" distR="0" wp14:anchorId="20BF3601" wp14:editId="13B53280">
+            <wp:extent cx="5486400" cy="2647315"/>
+            <wp:effectExtent l="19050" t="19050" r="19050" b="19685"/>
+            <wp:docPr id="27" name="Image 27"/>
+            <wp:cNvGraphicFramePr>
+              <a:graphicFrameLocks xmlns:a="http://schemas.openxmlformats.org/drawingml/2006/main" noChangeAspect="1"/>
+            </wp:cNvGraphicFramePr>
+            <a:graphic xmlns:a="http://schemas.openxmlformats.org/drawingml/2006/main">
+              <a:graphicData uri="http://schemas.openxmlformats.org/drawingml/2006/picture">
+                <pic:pic xmlns:pic="http://schemas.openxmlformats.org/drawingml/2006/picture">
+                  <pic:nvPicPr>
+                    <pic:cNvPr id="1" name=""/>
+                    <pic:cNvPicPr/>
+                  </pic:nvPicPr>
+                  <pic:blipFill>
+                    <a:blip r:embed="rId14"/>
+                    <a:stretch>
+                      <a:fillRect/>
+                    </a:stretch>
+                  </pic:blipFill>
+                  <pic:spPr>
+                    <a:xfrm>
+                      <a:off x="0" y="0"/>
+                      <a:ext cx="5486400" cy="2647315"/>
                     </a:xfrm>
                     <a:prstGeom prst="rect">
                       <a:avLst/>
@@ -2299,12 +2412,236 @@
     </w:p>
     <w:p>
       <w:pPr>
-        <w:rPr>
-          <w:rFonts w:ascii="Times New Roman" w:hAnsi="Times New Roman" w:cs="Times New Roman"/>
-          <w:sz w:val="28"/>
-          <w:lang w:val="en-CA"/>
-        </w:rPr>
-      </w:pPr>
+        <w:pStyle w:val="Paragraphedeliste"/>
+        <w:numPr>
+          <w:ilvl w:val="1"/>
+          <w:numId w:val="2"/>
+        </w:numPr>
+        <w:spacing w:line="360" w:lineRule="auto"/>
+        <w:rPr>
+          <w:rFonts w:ascii="Times New Roman" w:hAnsi="Times New Roman" w:cs="Times New Roman"/>
+          <w:sz w:val="28"/>
+          <w:lang w:val="en-CA"/>
+        </w:rPr>
+      </w:pPr>
+      <w:r>
+        <w:rPr>
+          <w:rFonts w:ascii="Times New Roman" w:hAnsi="Times New Roman" w:cs="Times New Roman"/>
+          <w:sz w:val="28"/>
+          <w:lang w:val="en-CA"/>
+        </w:rPr>
+        <w:t xml:space="preserve"> </w:t>
+      </w:r>
+      <w:r>
+        <w:rPr>
+          <w:rFonts w:ascii="Times New Roman" w:hAnsi="Times New Roman" w:cs="Times New Roman"/>
+          <w:i/>
+          <w:sz w:val="28"/>
+          <w:lang w:val="en-CA"/>
+        </w:rPr>
+        <w:t>Ask it</w:t>
+      </w:r>
+      <w:r>
+        <w:rPr>
+          <w:rFonts w:ascii="Times New Roman" w:hAnsi="Times New Roman" w:cs="Times New Roman"/>
+          <w:i/>
+          <w:sz w:val="28"/>
+          <w:lang w:val="en-CA"/>
+        </w:rPr>
+        <w:t>!</w:t>
+      </w:r>
+      <w:r>
+        <w:rPr>
+          <w:rFonts w:ascii="Times New Roman" w:hAnsi="Times New Roman" w:cs="Times New Roman"/>
+          <w:sz w:val="28"/>
+          <w:lang w:val="en-CA"/>
+        </w:rPr>
+        <w:t xml:space="preserve"> button posts the question online</w:t>
+      </w:r>
+      <w:r>
+        <w:rPr>
+          <w:rFonts w:ascii="Times New Roman" w:hAnsi="Times New Roman" w:cs="Times New Roman"/>
+          <w:sz w:val="28"/>
+          <w:lang w:val="en-CA"/>
+        </w:rPr>
+        <w:tab/>
+      </w:r>
+      <w:r>
+        <w:rPr>
+          <w:rFonts w:ascii="Times New Roman" w:hAnsi="Times New Roman" w:cs="Times New Roman"/>
+          <w:sz w:val="28"/>
+          <w:lang w:val="en-CA"/>
+        </w:rPr>
+        <w:tab/>
+      </w:r>
+      <w:r>
+        <w:rPr>
+          <w:noProof/>
+        </w:rPr>
+        <w:drawing>
+          <wp:inline distT="0" distB="0" distL="0" distR="0" wp14:anchorId="5D3D14C1" wp14:editId="0B5222D5">
+            <wp:extent cx="241014" cy="199965"/>
+            <wp:effectExtent l="0" t="0" r="6985" b="0"/>
+            <wp:docPr id="23" name="Image 23" descr="Image result for check"/>
+            <wp:cNvGraphicFramePr>
+              <a:graphicFrameLocks xmlns:a="http://schemas.openxmlformats.org/drawingml/2006/main" noChangeAspect="1"/>
+            </wp:cNvGraphicFramePr>
+            <a:graphic xmlns:a="http://schemas.openxmlformats.org/drawingml/2006/main">
+              <a:graphicData uri="http://schemas.openxmlformats.org/drawingml/2006/picture">
+                <pic:pic xmlns:pic="http://schemas.openxmlformats.org/drawingml/2006/picture">
+                  <pic:nvPicPr>
+                    <pic:cNvPr id="0" name="Picture 2" descr="Image result for check"/>
+                    <pic:cNvPicPr>
+                      <a:picLocks noChangeAspect="1" noChangeArrowheads="1"/>
+                    </pic:cNvPicPr>
+                  </pic:nvPicPr>
+                  <pic:blipFill>
+                    <a:blip r:embed="rId6" cstate="print">
+                      <a:extLst>
+                        <a:ext uri="{28A0092B-C50C-407E-A947-70E740481C1C}">
+                          <a14:useLocalDpi xmlns:a14="http://schemas.microsoft.com/office/drawing/2010/main" val="0"/>
+                        </a:ext>
+                      </a:extLst>
+                    </a:blip>
+                    <a:srcRect/>
+                    <a:stretch>
+                      <a:fillRect/>
+                    </a:stretch>
+                  </pic:blipFill>
+                  <pic:spPr bwMode="auto">
+                    <a:xfrm>
+                      <a:off x="0" y="0"/>
+                      <a:ext cx="269943" cy="223967"/>
+                    </a:xfrm>
+                    <a:prstGeom prst="rect">
+                      <a:avLst/>
+                    </a:prstGeom>
+                    <a:noFill/>
+                    <a:ln>
+                      <a:noFill/>
+                    </a:ln>
+                  </pic:spPr>
+                </pic:pic>
+              </a:graphicData>
+            </a:graphic>
+          </wp:inline>
+        </w:drawing>
+      </w:r>
+    </w:p>
+    <w:p>
+      <w:pPr>
+        <w:pStyle w:val="Paragraphedeliste"/>
+        <w:spacing w:line="360" w:lineRule="auto"/>
+        <w:ind w:left="792"/>
+        <w:rPr>
+          <w:rFonts w:ascii="Times New Roman" w:hAnsi="Times New Roman" w:cs="Times New Roman"/>
+          <w:sz w:val="28"/>
+          <w:lang w:val="en-CA"/>
+        </w:rPr>
+      </w:pPr>
+      <w:r>
+        <w:rPr>
+          <w:noProof/>
+        </w:rPr>
+        <w:drawing>
+          <wp:inline distT="0" distB="0" distL="0" distR="0" wp14:anchorId="6CB84679" wp14:editId="32C48376">
+            <wp:extent cx="4502989" cy="1201865"/>
+            <wp:effectExtent l="19050" t="19050" r="12065" b="17780"/>
+            <wp:docPr id="28" name="Image 28"/>
+            <wp:cNvGraphicFramePr>
+              <a:graphicFrameLocks xmlns:a="http://schemas.openxmlformats.org/drawingml/2006/main" noChangeAspect="1"/>
+            </wp:cNvGraphicFramePr>
+            <a:graphic xmlns:a="http://schemas.openxmlformats.org/drawingml/2006/main">
+              <a:graphicData uri="http://schemas.openxmlformats.org/drawingml/2006/picture">
+                <pic:pic xmlns:pic="http://schemas.openxmlformats.org/drawingml/2006/picture">
+                  <pic:nvPicPr>
+                    <pic:cNvPr id="1" name=""/>
+                    <pic:cNvPicPr/>
+                  </pic:nvPicPr>
+                  <pic:blipFill>
+                    <a:blip r:embed="rId15"/>
+                    <a:stretch>
+                      <a:fillRect/>
+                    </a:stretch>
+                  </pic:blipFill>
+                  <pic:spPr>
+                    <a:xfrm>
+                      <a:off x="0" y="0"/>
+                      <a:ext cx="4540653" cy="1211918"/>
+                    </a:xfrm>
+                    <a:prstGeom prst="rect">
+                      <a:avLst/>
+                    </a:prstGeom>
+                    <a:ln>
+                      <a:solidFill>
+                        <a:schemeClr val="tx1"/>
+                      </a:solidFill>
+                    </a:ln>
+                  </pic:spPr>
+                </pic:pic>
+              </a:graphicData>
+            </a:graphic>
+          </wp:inline>
+        </w:drawing>
+      </w:r>
+    </w:p>
+    <w:p>
+      <w:pPr>
+        <w:pStyle w:val="Paragraphedeliste"/>
+        <w:spacing w:line="360" w:lineRule="auto"/>
+        <w:ind w:left="792"/>
+        <w:rPr>
+          <w:rFonts w:ascii="Times New Roman" w:hAnsi="Times New Roman" w:cs="Times New Roman"/>
+          <w:sz w:val="28"/>
+          <w:lang w:val="en-CA"/>
+        </w:rPr>
+      </w:pPr>
+    </w:p>
+    <w:p>
+      <w:pPr>
+        <w:pStyle w:val="Paragraphedeliste"/>
+        <w:spacing w:line="360" w:lineRule="auto"/>
+        <w:ind w:left="792"/>
+        <w:rPr>
+          <w:rFonts w:ascii="Times New Roman" w:hAnsi="Times New Roman" w:cs="Times New Roman"/>
+          <w:sz w:val="28"/>
+          <w:lang w:val="en-CA"/>
+        </w:rPr>
+      </w:pPr>
+    </w:p>
+    <w:p>
+      <w:pPr>
+        <w:pStyle w:val="Paragraphedeliste"/>
+        <w:numPr>
+          <w:ilvl w:val="0"/>
+          <w:numId w:val="2"/>
+        </w:numPr>
+        <w:rPr>
+          <w:rFonts w:ascii="Times New Roman" w:hAnsi="Times New Roman" w:cs="Times New Roman"/>
+          <w:b/>
+          <w:sz w:val="28"/>
+          <w:lang w:val="en-CA"/>
+        </w:rPr>
+      </w:pPr>
+      <w:r>
+        <w:rPr>
+          <w:rFonts w:ascii="Times New Roman" w:hAnsi="Times New Roman" w:cs="Times New Roman"/>
+          <w:b/>
+          <w:sz w:val="28"/>
+          <w:lang w:val="en-CA"/>
+        </w:rPr>
+        <w:lastRenderedPageBreak/>
+        <w:t>PROFILE</w:t>
+      </w:r>
+      <w:r>
+        <w:rPr>
+          <w:rFonts w:ascii="Times New Roman" w:hAnsi="Times New Roman" w:cs="Times New Roman"/>
+          <w:b/>
+          <w:sz w:val="28"/>
+          <w:lang w:val="en-CA"/>
+        </w:rPr>
+        <w:t xml:space="preserve"> FUNCTIONALITIES</w:t>
+      </w:r>
     </w:p>
     <w:p>
       <w:pPr>
@@ -2312,21 +2649,507 @@
         <w:ind w:left="360"/>
         <w:rPr>
           <w:rFonts w:ascii="Times New Roman" w:hAnsi="Times New Roman" w:cs="Times New Roman"/>
-          <w:sz w:val="28"/>
-          <w:lang w:val="en-CA"/>
-        </w:rPr>
-      </w:pPr>
-    </w:p>
-    <w:p>
-      <w:pPr>
-        <w:pStyle w:val="Paragraphedeliste"/>
-        <w:ind w:left="0"/>
-        <w:rPr>
-          <w:rFonts w:ascii="Times New Roman" w:hAnsi="Times New Roman" w:cs="Times New Roman"/>
-          <w:sz w:val="28"/>
-          <w:lang w:val="en-CA"/>
-        </w:rPr>
-      </w:pPr>
+          <w:b/>
+          <w:sz w:val="28"/>
+          <w:lang w:val="en-CA"/>
+        </w:rPr>
+      </w:pPr>
+    </w:p>
+    <w:p>
+      <w:pPr>
+        <w:pStyle w:val="Paragraphedeliste"/>
+        <w:numPr>
+          <w:ilvl w:val="1"/>
+          <w:numId w:val="2"/>
+        </w:numPr>
+        <w:spacing w:line="360" w:lineRule="auto"/>
+        <w:rPr>
+          <w:rFonts w:ascii="Times New Roman" w:hAnsi="Times New Roman" w:cs="Times New Roman"/>
+          <w:sz w:val="28"/>
+          <w:lang w:val="en-CA"/>
+        </w:rPr>
+      </w:pPr>
+      <w:r>
+        <w:rPr>
+          <w:rFonts w:ascii="Times New Roman" w:hAnsi="Times New Roman" w:cs="Times New Roman"/>
+          <w:sz w:val="28"/>
+          <w:lang w:val="en-CA"/>
+        </w:rPr>
+        <w:t xml:space="preserve"> </w:t>
+      </w:r>
+      <w:r>
+        <w:rPr>
+          <w:rFonts w:ascii="Times New Roman" w:hAnsi="Times New Roman" w:cs="Times New Roman"/>
+          <w:sz w:val="28"/>
+          <w:lang w:val="en-CA"/>
+        </w:rPr>
+        <w:t>Changing profile Picture</w:t>
+      </w:r>
+      <w:r>
+        <w:rPr>
+          <w:rFonts w:ascii="Times New Roman" w:hAnsi="Times New Roman" w:cs="Times New Roman"/>
+          <w:sz w:val="28"/>
+          <w:lang w:val="en-CA"/>
+        </w:rPr>
+        <w:tab/>
+      </w:r>
+      <w:r>
+        <w:rPr>
+          <w:rFonts w:ascii="Times New Roman" w:hAnsi="Times New Roman" w:cs="Times New Roman"/>
+          <w:sz w:val="28"/>
+          <w:lang w:val="en-CA"/>
+        </w:rPr>
+        <w:tab/>
+      </w:r>
+      <w:r>
+        <w:rPr>
+          <w:noProof/>
+        </w:rPr>
+        <w:drawing>
+          <wp:inline distT="0" distB="0" distL="0" distR="0" wp14:anchorId="0D48D5CB" wp14:editId="3E3E84CB">
+            <wp:extent cx="241014" cy="199965"/>
+            <wp:effectExtent l="0" t="0" r="6985" b="0"/>
+            <wp:docPr id="29" name="Image 29" descr="Image result for check"/>
+            <wp:cNvGraphicFramePr>
+              <a:graphicFrameLocks xmlns:a="http://schemas.openxmlformats.org/drawingml/2006/main" noChangeAspect="1"/>
+            </wp:cNvGraphicFramePr>
+            <a:graphic xmlns:a="http://schemas.openxmlformats.org/drawingml/2006/main">
+              <a:graphicData uri="http://schemas.openxmlformats.org/drawingml/2006/picture">
+                <pic:pic xmlns:pic="http://schemas.openxmlformats.org/drawingml/2006/picture">
+                  <pic:nvPicPr>
+                    <pic:cNvPr id="0" name="Picture 2" descr="Image result for check"/>
+                    <pic:cNvPicPr>
+                      <a:picLocks noChangeAspect="1" noChangeArrowheads="1"/>
+                    </pic:cNvPicPr>
+                  </pic:nvPicPr>
+                  <pic:blipFill>
+                    <a:blip r:embed="rId6" cstate="print">
+                      <a:extLst>
+                        <a:ext uri="{28A0092B-C50C-407E-A947-70E740481C1C}">
+                          <a14:useLocalDpi xmlns:a14="http://schemas.microsoft.com/office/drawing/2010/main" val="0"/>
+                        </a:ext>
+                      </a:extLst>
+                    </a:blip>
+                    <a:srcRect/>
+                    <a:stretch>
+                      <a:fillRect/>
+                    </a:stretch>
+                  </pic:blipFill>
+                  <pic:spPr bwMode="auto">
+                    <a:xfrm>
+                      <a:off x="0" y="0"/>
+                      <a:ext cx="269943" cy="223967"/>
+                    </a:xfrm>
+                    <a:prstGeom prst="rect">
+                      <a:avLst/>
+                    </a:prstGeom>
+                    <a:noFill/>
+                    <a:ln>
+                      <a:noFill/>
+                    </a:ln>
+                  </pic:spPr>
+                </pic:pic>
+              </a:graphicData>
+            </a:graphic>
+          </wp:inline>
+        </w:drawing>
+      </w:r>
+    </w:p>
+    <w:p>
+      <w:pPr>
+        <w:spacing w:line="360" w:lineRule="auto"/>
+        <w:ind w:firstLine="708"/>
+        <w:rPr>
+          <w:rFonts w:ascii="Times New Roman" w:hAnsi="Times New Roman" w:cs="Times New Roman"/>
+          <w:b/>
+          <w:noProof/>
+          <w:sz w:val="24"/>
+          <w:lang w:val="en-CA"/>
+        </w:rPr>
+      </w:pPr>
+      <w:r>
+        <w:rPr>
+          <w:rFonts w:ascii="Times New Roman" w:hAnsi="Times New Roman" w:cs="Times New Roman"/>
+          <w:b/>
+          <w:noProof/>
+          <w:sz w:val="24"/>
+          <w:lang w:val="en-CA"/>
+        </w:rPr>
+        <w:t xml:space="preserve">The user does not have an option to </w:t>
+      </w:r>
+      <w:r>
+        <w:rPr>
+          <w:rFonts w:ascii="Times New Roman" w:hAnsi="Times New Roman" w:cs="Times New Roman"/>
+          <w:b/>
+          <w:noProof/>
+          <w:sz w:val="24"/>
+          <w:lang w:val="en-CA"/>
+        </w:rPr>
+        <w:t>change picture.</w:t>
+      </w:r>
+    </w:p>
+    <w:p>
+      <w:pPr>
+        <w:spacing w:line="360" w:lineRule="auto"/>
+        <w:ind w:firstLine="708"/>
+        <w:rPr>
+          <w:rFonts w:ascii="Times New Roman" w:hAnsi="Times New Roman" w:cs="Times New Roman"/>
+          <w:b/>
+          <w:sz w:val="24"/>
+          <w:lang w:val="en-CA"/>
+        </w:rPr>
+      </w:pPr>
+      <w:r>
+        <w:rPr>
+          <w:noProof/>
+        </w:rPr>
+        <w:drawing>
+          <wp:inline distT="0" distB="0" distL="0" distR="0" wp14:anchorId="647ED2C1" wp14:editId="724D79C5">
+            <wp:extent cx="2609850" cy="2324100"/>
+            <wp:effectExtent l="19050" t="19050" r="19050" b="19050"/>
+            <wp:docPr id="36" name="Image 36"/>
+            <wp:cNvGraphicFramePr>
+              <a:graphicFrameLocks xmlns:a="http://schemas.openxmlformats.org/drawingml/2006/main" noChangeAspect="1"/>
+            </wp:cNvGraphicFramePr>
+            <a:graphic xmlns:a="http://schemas.openxmlformats.org/drawingml/2006/main">
+              <a:graphicData uri="http://schemas.openxmlformats.org/drawingml/2006/picture">
+                <pic:pic xmlns:pic="http://schemas.openxmlformats.org/drawingml/2006/picture">
+                  <pic:nvPicPr>
+                    <pic:cNvPr id="1" name=""/>
+                    <pic:cNvPicPr/>
+                  </pic:nvPicPr>
+                  <pic:blipFill>
+                    <a:blip r:embed="rId16"/>
+                    <a:stretch>
+                      <a:fillRect/>
+                    </a:stretch>
+                  </pic:blipFill>
+                  <pic:spPr>
+                    <a:xfrm>
+                      <a:off x="0" y="0"/>
+                      <a:ext cx="2609850" cy="2324100"/>
+                    </a:xfrm>
+                    <a:prstGeom prst="rect">
+                      <a:avLst/>
+                    </a:prstGeom>
+                    <a:ln>
+                      <a:solidFill>
+                        <a:schemeClr val="tx1"/>
+                      </a:solidFill>
+                    </a:ln>
+                  </pic:spPr>
+                </pic:pic>
+              </a:graphicData>
+            </a:graphic>
+          </wp:inline>
+        </w:drawing>
+      </w:r>
+    </w:p>
+    <w:p>
+      <w:pPr>
+        <w:pStyle w:val="Paragraphedeliste"/>
+        <w:numPr>
+          <w:ilvl w:val="1"/>
+          <w:numId w:val="2"/>
+        </w:numPr>
+        <w:spacing w:line="360" w:lineRule="auto"/>
+        <w:rPr>
+          <w:rFonts w:ascii="Times New Roman" w:hAnsi="Times New Roman" w:cs="Times New Roman"/>
+          <w:sz w:val="28"/>
+          <w:lang w:val="en-CA"/>
+        </w:rPr>
+      </w:pPr>
+      <w:r>
+        <w:rPr>
+          <w:rFonts w:ascii="Times New Roman" w:hAnsi="Times New Roman" w:cs="Times New Roman"/>
+          <w:sz w:val="28"/>
+          <w:lang w:val="en-CA"/>
+        </w:rPr>
+        <w:t xml:space="preserve"> </w:t>
+      </w:r>
+      <w:r>
+        <w:rPr>
+          <w:rFonts w:ascii="Times New Roman" w:hAnsi="Times New Roman" w:cs="Times New Roman"/>
+          <w:sz w:val="28"/>
+          <w:lang w:val="en-CA"/>
+        </w:rPr>
+        <w:t>Modify Password option modifies the actual password</w:t>
+      </w:r>
+      <w:r>
+        <w:rPr>
+          <w:rFonts w:ascii="Times New Roman" w:hAnsi="Times New Roman" w:cs="Times New Roman"/>
+          <w:sz w:val="28"/>
+          <w:lang w:val="en-CA"/>
+        </w:rPr>
+        <w:tab/>
+      </w:r>
+      <w:r>
+        <w:rPr>
+          <w:noProof/>
+        </w:rPr>
+        <w:drawing>
+          <wp:inline distT="0" distB="0" distL="0" distR="0" wp14:anchorId="7F79347D" wp14:editId="67DF89F5">
+            <wp:extent cx="241014" cy="199965"/>
+            <wp:effectExtent l="0" t="0" r="6985" b="0"/>
+            <wp:docPr id="30" name="Image 30" descr="Image result for check"/>
+            <wp:cNvGraphicFramePr>
+              <a:graphicFrameLocks xmlns:a="http://schemas.openxmlformats.org/drawingml/2006/main" noChangeAspect="1"/>
+            </wp:cNvGraphicFramePr>
+            <a:graphic xmlns:a="http://schemas.openxmlformats.org/drawingml/2006/main">
+              <a:graphicData uri="http://schemas.openxmlformats.org/drawingml/2006/picture">
+                <pic:pic xmlns:pic="http://schemas.openxmlformats.org/drawingml/2006/picture">
+                  <pic:nvPicPr>
+                    <pic:cNvPr id="0" name="Picture 2" descr="Image result for check"/>
+                    <pic:cNvPicPr>
+                      <a:picLocks noChangeAspect="1" noChangeArrowheads="1"/>
+                    </pic:cNvPicPr>
+                  </pic:nvPicPr>
+                  <pic:blipFill>
+                    <a:blip r:embed="rId6" cstate="print">
+                      <a:extLst>
+                        <a:ext uri="{28A0092B-C50C-407E-A947-70E740481C1C}">
+                          <a14:useLocalDpi xmlns:a14="http://schemas.microsoft.com/office/drawing/2010/main" val="0"/>
+                        </a:ext>
+                      </a:extLst>
+                    </a:blip>
+                    <a:srcRect/>
+                    <a:stretch>
+                      <a:fillRect/>
+                    </a:stretch>
+                  </pic:blipFill>
+                  <pic:spPr bwMode="auto">
+                    <a:xfrm>
+                      <a:off x="0" y="0"/>
+                      <a:ext cx="269943" cy="223967"/>
+                    </a:xfrm>
+                    <a:prstGeom prst="rect">
+                      <a:avLst/>
+                    </a:prstGeom>
+                    <a:noFill/>
+                    <a:ln>
+                      <a:noFill/>
+                    </a:ln>
+                  </pic:spPr>
+                </pic:pic>
+              </a:graphicData>
+            </a:graphic>
+          </wp:inline>
+        </w:drawing>
+      </w:r>
+    </w:p>
+    <w:p>
+      <w:pPr>
+        <w:pStyle w:val="Paragraphedeliste"/>
+        <w:spacing w:line="360" w:lineRule="auto"/>
+        <w:ind w:left="792"/>
+        <w:rPr>
+          <w:rFonts w:ascii="Times New Roman" w:hAnsi="Times New Roman" w:cs="Times New Roman"/>
+          <w:sz w:val="28"/>
+          <w:lang w:val="en-CA"/>
+        </w:rPr>
+      </w:pPr>
+      <w:r>
+        <w:rPr>
+          <w:noProof/>
+        </w:rPr>
+        <w:drawing>
+          <wp:inline distT="0" distB="0" distL="0" distR="0" wp14:anchorId="42FF414E" wp14:editId="5AA2E8BB">
+            <wp:extent cx="3226280" cy="1406949"/>
+            <wp:effectExtent l="19050" t="19050" r="12700" b="22225"/>
+            <wp:docPr id="38" name="Image 38"/>
+            <wp:cNvGraphicFramePr>
+              <a:graphicFrameLocks xmlns:a="http://schemas.openxmlformats.org/drawingml/2006/main" noChangeAspect="1"/>
+            </wp:cNvGraphicFramePr>
+            <a:graphic xmlns:a="http://schemas.openxmlformats.org/drawingml/2006/main">
+              <a:graphicData uri="http://schemas.openxmlformats.org/drawingml/2006/picture">
+                <pic:pic xmlns:pic="http://schemas.openxmlformats.org/drawingml/2006/picture">
+                  <pic:nvPicPr>
+                    <pic:cNvPr id="1" name=""/>
+                    <pic:cNvPicPr/>
+                  </pic:nvPicPr>
+                  <pic:blipFill>
+                    <a:blip r:embed="rId17"/>
+                    <a:stretch>
+                      <a:fillRect/>
+                    </a:stretch>
+                  </pic:blipFill>
+                  <pic:spPr>
+                    <a:xfrm>
+                      <a:off x="0" y="0"/>
+                      <a:ext cx="3234340" cy="1410464"/>
+                    </a:xfrm>
+                    <a:prstGeom prst="rect">
+                      <a:avLst/>
+                    </a:prstGeom>
+                    <a:ln>
+                      <a:solidFill>
+                        <a:schemeClr val="tx1"/>
+                      </a:solidFill>
+                    </a:ln>
+                  </pic:spPr>
+                </pic:pic>
+              </a:graphicData>
+            </a:graphic>
+          </wp:inline>
+        </w:drawing>
+      </w:r>
+    </w:p>
+    <w:p>
+      <w:pPr>
+        <w:pStyle w:val="Paragraphedeliste"/>
+        <w:numPr>
+          <w:ilvl w:val="1"/>
+          <w:numId w:val="2"/>
+        </w:numPr>
+        <w:spacing w:line="360" w:lineRule="auto"/>
+        <w:rPr>
+          <w:rFonts w:ascii="Times New Roman" w:hAnsi="Times New Roman" w:cs="Times New Roman"/>
+          <w:sz w:val="28"/>
+          <w:lang w:val="en-CA"/>
+        </w:rPr>
+      </w:pPr>
+      <w:r>
+        <w:rPr>
+          <w:rFonts w:ascii="Times New Roman" w:hAnsi="Times New Roman" w:cs="Times New Roman"/>
+          <w:sz w:val="28"/>
+          <w:lang w:val="en-CA"/>
+        </w:rPr>
+        <w:t xml:space="preserve"> </w:t>
+      </w:r>
+      <w:r>
+        <w:rPr>
+          <w:rFonts w:ascii="Times New Roman" w:hAnsi="Times New Roman" w:cs="Times New Roman"/>
+          <w:sz w:val="28"/>
+          <w:lang w:val="en-CA"/>
+        </w:rPr>
+        <w:t>Adding a description modifies the bio of the user</w:t>
+      </w:r>
+      <w:r>
+        <w:rPr>
+          <w:rFonts w:ascii="Times New Roman" w:hAnsi="Times New Roman" w:cs="Times New Roman"/>
+          <w:sz w:val="28"/>
+          <w:lang w:val="en-CA"/>
+        </w:rPr>
+        <w:tab/>
+      </w:r>
+      <w:r>
+        <w:rPr>
+          <w:rFonts w:ascii="Times New Roman" w:hAnsi="Times New Roman" w:cs="Times New Roman"/>
+          <w:sz w:val="28"/>
+          <w:lang w:val="en-CA"/>
+        </w:rPr>
+        <w:tab/>
+      </w:r>
+      <w:r>
+        <w:rPr>
+          <w:noProof/>
+        </w:rPr>
+        <w:drawing>
+          <wp:inline distT="0" distB="0" distL="0" distR="0" wp14:anchorId="200B4ADA" wp14:editId="6C4347A3">
+            <wp:extent cx="241014" cy="199965"/>
+            <wp:effectExtent l="0" t="0" r="6985" b="0"/>
+            <wp:docPr id="32" name="Image 32" descr="Image result for check"/>
+            <wp:cNvGraphicFramePr>
+              <a:graphicFrameLocks xmlns:a="http://schemas.openxmlformats.org/drawingml/2006/main" noChangeAspect="1"/>
+            </wp:cNvGraphicFramePr>
+            <a:graphic xmlns:a="http://schemas.openxmlformats.org/drawingml/2006/main">
+              <a:graphicData uri="http://schemas.openxmlformats.org/drawingml/2006/picture">
+                <pic:pic xmlns:pic="http://schemas.openxmlformats.org/drawingml/2006/picture">
+                  <pic:nvPicPr>
+                    <pic:cNvPr id="0" name="Picture 2" descr="Image result for check"/>
+                    <pic:cNvPicPr>
+                      <a:picLocks noChangeAspect="1" noChangeArrowheads="1"/>
+                    </pic:cNvPicPr>
+                  </pic:nvPicPr>
+                  <pic:blipFill>
+                    <a:blip r:embed="rId6" cstate="print">
+                      <a:extLst>
+                        <a:ext uri="{28A0092B-C50C-407E-A947-70E740481C1C}">
+                          <a14:useLocalDpi xmlns:a14="http://schemas.microsoft.com/office/drawing/2010/main" val="0"/>
+                        </a:ext>
+                      </a:extLst>
+                    </a:blip>
+                    <a:srcRect/>
+                    <a:stretch>
+                      <a:fillRect/>
+                    </a:stretch>
+                  </pic:blipFill>
+                  <pic:spPr bwMode="auto">
+                    <a:xfrm>
+                      <a:off x="0" y="0"/>
+                      <a:ext cx="269943" cy="223967"/>
+                    </a:xfrm>
+                    <a:prstGeom prst="rect">
+                      <a:avLst/>
+                    </a:prstGeom>
+                    <a:noFill/>
+                    <a:ln>
+                      <a:noFill/>
+                    </a:ln>
+                  </pic:spPr>
+                </pic:pic>
+              </a:graphicData>
+            </a:graphic>
+          </wp:inline>
+        </w:drawing>
+      </w:r>
+    </w:p>
+    <w:p>
+      <w:pPr>
+        <w:pStyle w:val="Paragraphedeliste"/>
+        <w:spacing w:line="360" w:lineRule="auto"/>
+        <w:ind w:left="792"/>
+        <w:rPr>
+          <w:rFonts w:ascii="Times New Roman" w:hAnsi="Times New Roman" w:cs="Times New Roman"/>
+          <w:sz w:val="28"/>
+          <w:lang w:val="en-CA"/>
+        </w:rPr>
+      </w:pPr>
+      <w:r>
+        <w:rPr>
+          <w:noProof/>
+        </w:rPr>
+        <w:drawing>
+          <wp:inline distT="0" distB="0" distL="0" distR="0" wp14:anchorId="496C4C78" wp14:editId="12253EE8">
+            <wp:extent cx="2587925" cy="1381952"/>
+            <wp:effectExtent l="19050" t="19050" r="22225" b="27940"/>
+            <wp:docPr id="39" name="Image 39"/>
+            <wp:cNvGraphicFramePr>
+              <a:graphicFrameLocks xmlns:a="http://schemas.openxmlformats.org/drawingml/2006/main" noChangeAspect="1"/>
+            </wp:cNvGraphicFramePr>
+            <a:graphic xmlns:a="http://schemas.openxmlformats.org/drawingml/2006/main">
+              <a:graphicData uri="http://schemas.openxmlformats.org/drawingml/2006/picture">
+                <pic:pic xmlns:pic="http://schemas.openxmlformats.org/drawingml/2006/picture">
+                  <pic:nvPicPr>
+                    <pic:cNvPr id="1" name=""/>
+                    <pic:cNvPicPr/>
+                  </pic:nvPicPr>
+                  <pic:blipFill>
+                    <a:blip r:embed="rId18"/>
+                    <a:stretch>
+                      <a:fillRect/>
+                    </a:stretch>
+                  </pic:blipFill>
+                  <pic:spPr>
+                    <a:xfrm>
+                      <a:off x="0" y="0"/>
+                      <a:ext cx="2603161" cy="1390088"/>
+                    </a:xfrm>
+                    <a:prstGeom prst="rect">
+                      <a:avLst/>
+                    </a:prstGeom>
+                    <a:ln>
+                      <a:solidFill>
+                        <a:schemeClr val="tx1"/>
+                      </a:solidFill>
+                    </a:ln>
+                  </pic:spPr>
+                </pic:pic>
+              </a:graphicData>
+            </a:graphic>
+          </wp:inline>
+        </w:drawing>
+      </w:r>
     </w:p>
     <w:sectPr>
       <w:pgSz w:w="12240" w:h="15840"/>

</xml_diff>